<commit_message>
Ashypkov: Module 1: Spring Foundation: Task 1 - Spring Configuration: supply with support of custom datasource configuration
</commit_message>
<xml_diff>
--- a/module-1-spring-foundation/src/main/resources/task_perform_document/Module 1 - Document of Execution.docx
+++ b/module-1-spring-foundation/src/main/resources/task_perform_document/Module 1 - Document of Execution.docx
@@ -4,10 +4,13 @@
   <w:body>
     <w:p>
       <w:pPr>
+        <w:jc w:val="center"/>
         <w:rPr>
           <w:rFonts w:ascii="Times New Roman" w:hAnsi="Times New Roman" w:cs="Times New Roman"/>
           <w:b/>
           <w:bCs/>
+          <w:sz w:val="32"/>
+          <w:szCs w:val="32"/>
         </w:rPr>
       </w:pPr>
       <w:r>
@@ -15,6 +18,8 @@
           <w:rFonts w:ascii="Times New Roman" w:hAnsi="Times New Roman" w:cs="Times New Roman"/>
           <w:b/>
           <w:bCs/>
+          <w:sz w:val="32"/>
+          <w:szCs w:val="32"/>
         </w:rPr>
         <w:t>Module 1: Spring Foundation</w:t>
       </w:r>
@@ -53,11 +58,15 @@
       <w:pPr>
         <w:rPr>
           <w:rFonts w:ascii="Times New Roman" w:hAnsi="Times New Roman" w:cs="Times New Roman"/>
-        </w:rPr>
-      </w:pPr>
-      <w:r>
-        <w:rPr>
-          <w:rFonts w:ascii="Times New Roman" w:hAnsi="Times New Roman" w:cs="Times New Roman"/>
+          <w:b/>
+          <w:bCs/>
+        </w:rPr>
+      </w:pPr>
+      <w:r>
+        <w:rPr>
+          <w:rFonts w:ascii="Times New Roman" w:hAnsi="Times New Roman" w:cs="Times New Roman"/>
+          <w:b/>
+          <w:bCs/>
         </w:rPr>
         <w:t>Task 1 - Spring Configuration</w:t>
       </w:r>
@@ -262,6 +271,7 @@
       </w:pPr>
       <w:r>
         <w:rPr>
+          <w:noProof/>
           <w:lang w:val="en-US"/>
         </w:rPr>
         <w:drawing>
@@ -301,6 +311,717 @@
         </w:drawing>
       </w:r>
     </w:p>
+    <w:p>
+      <w:pPr>
+        <w:ind w:left="-1276" w:right="-1180"/>
+        <w:rPr>
+          <w:lang w:val="en-US"/>
+        </w:rPr>
+      </w:pPr>
+    </w:p>
+    <w:p>
+      <w:pPr>
+        <w:rPr>
+          <w:rFonts w:ascii="Times New Roman" w:eastAsia="Times New Roman" w:hAnsi="Times New Roman" w:cs="Times New Roman"/>
+          <w:b/>
+          <w:bCs/>
+          <w:kern w:val="0"/>
+          <w:lang w:eastAsia="en-GB"/>
+          <w14:ligatures w14:val="none"/>
+        </w:rPr>
+      </w:pPr>
+      <w:r>
+        <w:rPr>
+          <w:rFonts w:ascii="Times New Roman" w:eastAsia="Times New Roman" w:hAnsi="Times New Roman" w:cs="Times New Roman"/>
+          <w:b/>
+          <w:bCs/>
+          <w:kern w:val="0"/>
+          <w:lang w:eastAsia="en-GB"/>
+          <w14:ligatures w14:val="none"/>
+        </w:rPr>
+        <w:lastRenderedPageBreak/>
+        <w:t>Task 2 - Conditional Configuration</w:t>
+      </w:r>
+    </w:p>
+    <w:p>
+      <w:pPr>
+        <w:rPr>
+          <w:rFonts w:ascii="Times New Roman" w:eastAsia="Times New Roman" w:hAnsi="Times New Roman" w:cs="Times New Roman"/>
+          <w:b/>
+          <w:bCs/>
+          <w:kern w:val="0"/>
+          <w:lang w:eastAsia="en-GB"/>
+          <w14:ligatures w14:val="none"/>
+        </w:rPr>
+      </w:pPr>
+    </w:p>
+    <w:p>
+      <w:pPr>
+        <w:rPr>
+          <w:rFonts w:ascii="Times New Roman" w:eastAsia="Times New Roman" w:hAnsi="Times New Roman" w:cs="Times New Roman"/>
+          <w:kern w:val="0"/>
+          <w:lang w:val="en-US" w:eastAsia="en-GB"/>
+          <w14:ligatures w14:val="none"/>
+        </w:rPr>
+      </w:pPr>
+      <w:r>
+        <w:rPr>
+          <w:rFonts w:ascii="Times New Roman" w:eastAsia="Times New Roman" w:hAnsi="Times New Roman" w:cs="Times New Roman"/>
+          <w:kern w:val="0"/>
+          <w:lang w:val="en-US" w:eastAsia="en-GB"/>
+          <w14:ligatures w14:val="none"/>
+        </w:rPr>
+        <w:t>In</w:t>
+      </w:r>
+      <w:r>
+        <w:rPr>
+          <w:rFonts w:ascii="Times New Roman" w:eastAsia="Times New Roman" w:hAnsi="Times New Roman" w:cs="Times New Roman"/>
+          <w:kern w:val="0"/>
+          <w:lang w:val="en-US" w:eastAsia="en-GB"/>
+          <w14:ligatures w14:val="none"/>
+        </w:rPr>
+        <w:t xml:space="preserve"> frames of the task </w:t>
+      </w:r>
+      <w:proofErr w:type="spellStart"/>
+      <w:r>
+        <w:rPr>
+          <w:rFonts w:ascii="Times New Roman" w:eastAsia="Times New Roman" w:hAnsi="Times New Roman" w:cs="Times New Roman"/>
+          <w:kern w:val="0"/>
+          <w:lang w:val="en-US" w:eastAsia="en-GB"/>
+          <w14:ligatures w14:val="none"/>
+        </w:rPr>
+        <w:t>application.yaml</w:t>
+      </w:r>
+      <w:proofErr w:type="spellEnd"/>
+      <w:r>
+        <w:rPr>
+          <w:rFonts w:ascii="Times New Roman" w:eastAsia="Times New Roman" w:hAnsi="Times New Roman" w:cs="Times New Roman"/>
+          <w:kern w:val="0"/>
+          <w:lang w:val="en-US" w:eastAsia="en-GB"/>
+          <w14:ligatures w14:val="none"/>
+        </w:rPr>
+        <w:t xml:space="preserve"> file has been updated with properties namespace ‘custom’ with stands for custom </w:t>
+      </w:r>
+      <w:proofErr w:type="spellStart"/>
+      <w:r>
+        <w:rPr>
+          <w:rFonts w:ascii="Times New Roman" w:eastAsia="Times New Roman" w:hAnsi="Times New Roman" w:cs="Times New Roman"/>
+          <w:kern w:val="0"/>
+          <w:lang w:val="en-US" w:eastAsia="en-GB"/>
+          <w14:ligatures w14:val="none"/>
+        </w:rPr>
+        <w:t>datasource</w:t>
+      </w:r>
+      <w:proofErr w:type="spellEnd"/>
+      <w:r>
+        <w:rPr>
+          <w:rFonts w:ascii="Times New Roman" w:eastAsia="Times New Roman" w:hAnsi="Times New Roman" w:cs="Times New Roman"/>
+          <w:kern w:val="0"/>
+          <w:lang w:val="en-US" w:eastAsia="en-GB"/>
+          <w14:ligatures w14:val="none"/>
+        </w:rPr>
+        <w:t xml:space="preserve"> switching on and </w:t>
+      </w:r>
+      <w:proofErr w:type="gramStart"/>
+      <w:r>
+        <w:rPr>
+          <w:rFonts w:ascii="Times New Roman" w:eastAsia="Times New Roman" w:hAnsi="Times New Roman" w:cs="Times New Roman"/>
+          <w:kern w:val="0"/>
+          <w:lang w:val="en-US" w:eastAsia="en-GB"/>
+          <w14:ligatures w14:val="none"/>
+        </w:rPr>
+        <w:t>off .</w:t>
+      </w:r>
+      <w:proofErr w:type="gramEnd"/>
+      <w:r>
+        <w:rPr>
+          <w:rFonts w:ascii="Times New Roman" w:eastAsia="Times New Roman" w:hAnsi="Times New Roman" w:cs="Times New Roman"/>
+          <w:kern w:val="0"/>
+          <w:lang w:val="en-US" w:eastAsia="en-GB"/>
+          <w14:ligatures w14:val="none"/>
+        </w:rPr>
+        <w:t xml:space="preserve"> The </w:t>
+      </w:r>
+      <w:proofErr w:type="spellStart"/>
+      <w:r>
+        <w:rPr>
+          <w:rFonts w:ascii="Times New Roman" w:eastAsia="Times New Roman" w:hAnsi="Times New Roman" w:cs="Times New Roman"/>
+          <w:kern w:val="0"/>
+          <w:lang w:val="en-US" w:eastAsia="en-GB"/>
+          <w14:ligatures w14:val="none"/>
+        </w:rPr>
+        <w:t>datasource</w:t>
+      </w:r>
+      <w:proofErr w:type="spellEnd"/>
+      <w:r>
+        <w:rPr>
+          <w:rFonts w:ascii="Times New Roman" w:eastAsia="Times New Roman" w:hAnsi="Times New Roman" w:cs="Times New Roman"/>
+          <w:kern w:val="0"/>
+          <w:lang w:val="en-US" w:eastAsia="en-GB"/>
+          <w14:ligatures w14:val="none"/>
+        </w:rPr>
+        <w:t xml:space="preserve"> differs from standard one with ‘</w:t>
+      </w:r>
+      <w:proofErr w:type="spellStart"/>
+      <w:r>
+        <w:rPr>
+          <w:rFonts w:ascii="Times New Roman" w:eastAsia="Times New Roman" w:hAnsi="Times New Roman" w:cs="Times New Roman"/>
+          <w:kern w:val="0"/>
+          <w:lang w:val="en-US" w:eastAsia="en-GB"/>
+          <w14:ligatures w14:val="none"/>
+        </w:rPr>
+        <w:t>url</w:t>
+      </w:r>
+      <w:proofErr w:type="spellEnd"/>
+      <w:r>
+        <w:rPr>
+          <w:rFonts w:ascii="Times New Roman" w:eastAsia="Times New Roman" w:hAnsi="Times New Roman" w:cs="Times New Roman"/>
+          <w:kern w:val="0"/>
+          <w:lang w:val="en-US" w:eastAsia="en-GB"/>
+          <w14:ligatures w14:val="none"/>
+        </w:rPr>
+        <w:t>’ address.</w:t>
+      </w:r>
+    </w:p>
+    <w:p>
+      <w:pPr>
+        <w:rPr>
+          <w:lang w:val="en-US"/>
+        </w:rPr>
+      </w:pPr>
+      <w:r>
+        <w:rPr>
+          <w:rFonts w:ascii="Times New Roman" w:eastAsia="Times New Roman" w:hAnsi="Times New Roman" w:cs="Times New Roman"/>
+          <w:kern w:val="0"/>
+          <w:lang w:val="en-US" w:eastAsia="en-GB"/>
+          <w14:ligatures w14:val="none"/>
+        </w:rPr>
+        <w:drawing>
+          <wp:inline distT="0" distB="0" distL="0" distR="0" wp14:anchorId="31E7C17E" wp14:editId="11D306AB">
+            <wp:extent cx="6890473" cy="2908852"/>
+            <wp:effectExtent l="0" t="0" r="0" b="0"/>
+            <wp:docPr id="1322811362" name="Picture 1" descr="A screenshot of a computer&#10;&#10;Description automatically generated"/>
+            <wp:cNvGraphicFramePr>
+              <a:graphicFrameLocks xmlns:a="http://schemas.openxmlformats.org/drawingml/2006/main" noChangeAspect="1"/>
+            </wp:cNvGraphicFramePr>
+            <a:graphic xmlns:a="http://schemas.openxmlformats.org/drawingml/2006/main">
+              <a:graphicData uri="http://schemas.openxmlformats.org/drawingml/2006/picture">
+                <pic:pic xmlns:pic="http://schemas.openxmlformats.org/drawingml/2006/picture">
+                  <pic:nvPicPr>
+                    <pic:cNvPr id="1322811362" name="Picture 1" descr="A screenshot of a computer&#10;&#10;Description automatically generated"/>
+                    <pic:cNvPicPr/>
+                  </pic:nvPicPr>
+                  <pic:blipFill>
+                    <a:blip r:embed="rId6"/>
+                    <a:stretch>
+                      <a:fillRect/>
+                    </a:stretch>
+                  </pic:blipFill>
+                  <pic:spPr>
+                    <a:xfrm>
+                      <a:off x="0" y="0"/>
+                      <a:ext cx="6913301" cy="2918489"/>
+                    </a:xfrm>
+                    <a:prstGeom prst="rect">
+                      <a:avLst/>
+                    </a:prstGeom>
+                  </pic:spPr>
+                </pic:pic>
+              </a:graphicData>
+            </a:graphic>
+          </wp:inline>
+        </w:drawing>
+      </w:r>
+    </w:p>
+    <w:p>
+      <w:pPr>
+        <w:rPr>
+          <w:lang w:val="en-US"/>
+        </w:rPr>
+      </w:pPr>
+    </w:p>
+    <w:p>
+      <w:pPr>
+        <w:rPr>
+          <w:lang w:val="en-US"/>
+        </w:rPr>
+      </w:pPr>
+    </w:p>
+    <w:p>
+      <w:pPr>
+        <w:rPr>
+          <w:lang w:val="en-US"/>
+        </w:rPr>
+      </w:pPr>
+    </w:p>
+    <w:p>
+      <w:pPr>
+        <w:rPr>
+          <w:lang w:val="en-US"/>
+        </w:rPr>
+      </w:pPr>
+      <w:r>
+        <w:rPr>
+          <w:lang w:val="en-US"/>
+        </w:rPr>
+        <w:t xml:space="preserve">To handle the configurations there are two data source building configurations created. Property condition </w:t>
+      </w:r>
+      <w:r>
+        <w:rPr>
+          <w:lang w:val="en-US"/>
+        </w:rPr>
+        <w:t>“</w:t>
+      </w:r>
+      <w:proofErr w:type="spellStart"/>
+      <w:proofErr w:type="gramStart"/>
+      <w:r>
+        <w:rPr>
+          <w:lang w:val="en-US"/>
+        </w:rPr>
+        <w:t>custom.datasource</w:t>
+      </w:r>
+      <w:proofErr w:type="gramEnd"/>
+      <w:r>
+        <w:rPr>
+          <w:lang w:val="en-US"/>
+        </w:rPr>
+        <w:t>.enabled</w:t>
+      </w:r>
+      <w:proofErr w:type="spellEnd"/>
+      <w:r>
+        <w:rPr>
+          <w:lang w:val="en-US"/>
+        </w:rPr>
+        <w:t xml:space="preserve">” </w:t>
+      </w:r>
+      <w:r>
+        <w:rPr>
+          <w:lang w:val="en-US"/>
+        </w:rPr>
+        <w:t>controls with configuration builder to invoke.</w:t>
+      </w:r>
+    </w:p>
+    <w:p>
+      <w:pPr>
+        <w:rPr>
+          <w:lang w:val="en-US"/>
+        </w:rPr>
+      </w:pPr>
+      <w:r>
+        <w:rPr>
+          <w:lang w:val="en-US"/>
+        </w:rPr>
+        <w:t xml:space="preserve">Also, value injection is applied to bring custom </w:t>
+      </w:r>
+      <w:proofErr w:type="spellStart"/>
+      <w:r>
+        <w:rPr>
+          <w:lang w:val="en-US"/>
+        </w:rPr>
+        <w:t>datasource</w:t>
+      </w:r>
+      <w:proofErr w:type="spellEnd"/>
+      <w:r>
+        <w:rPr>
+          <w:lang w:val="en-US"/>
+        </w:rPr>
+        <w:t xml:space="preserve"> </w:t>
+      </w:r>
+      <w:proofErr w:type="spellStart"/>
+      <w:r>
+        <w:rPr>
+          <w:lang w:val="en-US"/>
+        </w:rPr>
+        <w:t>url</w:t>
+      </w:r>
+      <w:proofErr w:type="spellEnd"/>
+      <w:r>
+        <w:rPr>
+          <w:lang w:val="en-US"/>
+        </w:rPr>
+        <w:t xml:space="preserve"> value used for custom </w:t>
+      </w:r>
+      <w:proofErr w:type="spellStart"/>
+      <w:r>
+        <w:rPr>
+          <w:lang w:val="en-US"/>
+        </w:rPr>
+        <w:t>datasource</w:t>
+      </w:r>
+      <w:proofErr w:type="spellEnd"/>
+      <w:r>
+        <w:rPr>
+          <w:lang w:val="en-US"/>
+        </w:rPr>
+        <w:t xml:space="preserve"> bean builder.</w:t>
+      </w:r>
+    </w:p>
+    <w:p>
+      <w:pPr>
+        <w:rPr>
+          <w:lang w:val="en-US"/>
+        </w:rPr>
+      </w:pPr>
+    </w:p>
+    <w:p>
+      <w:pPr>
+        <w:rPr>
+          <w:lang w:val="en-US"/>
+        </w:rPr>
+      </w:pPr>
+      <w:r>
+        <w:rPr>
+          <w:lang w:val="en-US"/>
+        </w:rPr>
+        <w:t xml:space="preserve">Here below are screenshots from verification of running application custom </w:t>
+      </w:r>
+      <w:proofErr w:type="spellStart"/>
+      <w:r>
+        <w:rPr>
+          <w:lang w:val="en-US"/>
+        </w:rPr>
+        <w:t>datasource</w:t>
+      </w:r>
+      <w:proofErr w:type="spellEnd"/>
+      <w:r>
+        <w:rPr>
+          <w:lang w:val="en-US"/>
+        </w:rPr>
+        <w:t xml:space="preserve"> on and off states.</w:t>
+      </w:r>
+    </w:p>
+    <w:p>
+      <w:pPr>
+        <w:rPr>
+          <w:lang w:val="en-US"/>
+        </w:rPr>
+      </w:pPr>
+    </w:p>
+    <w:p>
+      <w:pPr>
+        <w:rPr>
+          <w:lang w:val="en-US"/>
+        </w:rPr>
+      </w:pPr>
+    </w:p>
+    <w:p>
+      <w:pPr>
+        <w:rPr>
+          <w:lang w:val="en-US"/>
+        </w:rPr>
+      </w:pPr>
+    </w:p>
+    <w:p>
+      <w:pPr>
+        <w:rPr>
+          <w:lang w:val="en-US"/>
+        </w:rPr>
+      </w:pPr>
+    </w:p>
+    <w:p>
+      <w:pPr>
+        <w:rPr>
+          <w:lang w:val="en-US"/>
+        </w:rPr>
+      </w:pPr>
+    </w:p>
+    <w:p>
+      <w:pPr>
+        <w:rPr>
+          <w:lang w:val="en-US"/>
+        </w:rPr>
+      </w:pPr>
+    </w:p>
+    <w:p>
+      <w:pPr>
+        <w:rPr>
+          <w:lang w:val="en-US"/>
+        </w:rPr>
+      </w:pPr>
+    </w:p>
+    <w:p>
+      <w:pPr>
+        <w:rPr>
+          <w:lang w:val="en-US"/>
+        </w:rPr>
+      </w:pPr>
+    </w:p>
+    <w:p>
+      <w:pPr>
+        <w:rPr>
+          <w:lang w:val="en-US"/>
+        </w:rPr>
+      </w:pPr>
+    </w:p>
+    <w:p>
+      <w:pPr>
+        <w:rPr>
+          <w:lang w:val="en-US"/>
+        </w:rPr>
+      </w:pPr>
+    </w:p>
+    <w:p>
+      <w:pPr>
+        <w:rPr>
+          <w:lang w:val="en-US"/>
+        </w:rPr>
+      </w:pPr>
+    </w:p>
+    <w:p>
+      <w:pPr>
+        <w:rPr>
+          <w:lang w:val="en-US"/>
+        </w:rPr>
+      </w:pPr>
+    </w:p>
+    <w:p>
+      <w:pPr>
+        <w:pStyle w:val="ListParagraph"/>
+        <w:numPr>
+          <w:ilvl w:val="0"/>
+          <w:numId w:val="2"/>
+        </w:numPr>
+        <w:rPr>
+          <w:rFonts w:ascii="Times New Roman" w:eastAsia="Times New Roman" w:hAnsi="Times New Roman" w:cs="Times New Roman"/>
+          <w:kern w:val="0"/>
+          <w:lang w:val="en-US" w:eastAsia="en-GB"/>
+          <w14:ligatures w14:val="none"/>
+        </w:rPr>
+      </w:pPr>
+      <w:r>
+        <w:rPr>
+          <w:lang w:val="en-US"/>
+        </w:rPr>
+        <w:t xml:space="preserve">Custom </w:t>
+      </w:r>
+      <w:proofErr w:type="spellStart"/>
+      <w:r>
+        <w:rPr>
+          <w:lang w:val="en-US"/>
+        </w:rPr>
+        <w:t>Datasource</w:t>
+      </w:r>
+      <w:proofErr w:type="spellEnd"/>
+      <w:r>
+        <w:rPr>
+          <w:lang w:val="en-US"/>
+        </w:rPr>
+        <w:t xml:space="preserve"> is enabled: (</w:t>
+      </w:r>
+      <w:proofErr w:type="spellStart"/>
+      <w:r>
+        <w:rPr>
+          <w:lang w:val="en-US"/>
+        </w:rPr>
+        <w:t>url</w:t>
+      </w:r>
+      <w:proofErr w:type="spellEnd"/>
+      <w:r>
+        <w:rPr>
+          <w:lang w:val="en-US"/>
+        </w:rPr>
+        <w:t xml:space="preserve"> ends with ‘custom</w:t>
+      </w:r>
+      <w:proofErr w:type="gramStart"/>
+      <w:r>
+        <w:rPr>
+          <w:lang w:val="en-US"/>
+        </w:rPr>
+        <w:t>’ )</w:t>
+      </w:r>
+      <w:proofErr w:type="gramEnd"/>
+    </w:p>
+    <w:p>
+      <w:pPr>
+        <w:pStyle w:val="ListParagraph"/>
+        <w:ind w:left="0"/>
+        <w:rPr>
+          <w:rFonts w:ascii="Times New Roman" w:eastAsia="Times New Roman" w:hAnsi="Times New Roman" w:cs="Times New Roman"/>
+          <w:kern w:val="0"/>
+          <w:lang w:val="en-US" w:eastAsia="en-GB"/>
+          <w14:ligatures w14:val="none"/>
+        </w:rPr>
+      </w:pPr>
+      <w:r>
+        <w:rPr>
+          <w:rFonts w:ascii="Times New Roman" w:eastAsia="Times New Roman" w:hAnsi="Times New Roman" w:cs="Times New Roman"/>
+          <w:kern w:val="0"/>
+          <w:lang w:val="en-US" w:eastAsia="en-GB"/>
+          <w14:ligatures w14:val="none"/>
+        </w:rPr>
+        <w:drawing>
+          <wp:inline distT="0" distB="0" distL="0" distR="0" wp14:anchorId="3C5B08E0" wp14:editId="7E933FCA">
+            <wp:extent cx="9223513" cy="6757391"/>
+            <wp:effectExtent l="0" t="0" r="0" b="0"/>
+            <wp:docPr id="539615764" name="Picture 1" descr="A screenshot of a computer&#10;&#10;Description automatically generated"/>
+            <wp:cNvGraphicFramePr>
+              <a:graphicFrameLocks xmlns:a="http://schemas.openxmlformats.org/drawingml/2006/main" noChangeAspect="1"/>
+            </wp:cNvGraphicFramePr>
+            <a:graphic xmlns:a="http://schemas.openxmlformats.org/drawingml/2006/main">
+              <a:graphicData uri="http://schemas.openxmlformats.org/drawingml/2006/picture">
+                <pic:pic xmlns:pic="http://schemas.openxmlformats.org/drawingml/2006/picture">
+                  <pic:nvPicPr>
+                    <pic:cNvPr id="539615764" name="Picture 1" descr="A screenshot of a computer&#10;&#10;Description automatically generated"/>
+                    <pic:cNvPicPr/>
+                  </pic:nvPicPr>
+                  <pic:blipFill>
+                    <a:blip r:embed="rId7"/>
+                    <a:stretch>
+                      <a:fillRect/>
+                    </a:stretch>
+                  </pic:blipFill>
+                  <pic:spPr>
+                    <a:xfrm>
+                      <a:off x="0" y="0"/>
+                      <a:ext cx="9255132" cy="6780556"/>
+                    </a:xfrm>
+                    <a:prstGeom prst="rect">
+                      <a:avLst/>
+                    </a:prstGeom>
+                  </pic:spPr>
+                </pic:pic>
+              </a:graphicData>
+            </a:graphic>
+          </wp:inline>
+        </w:drawing>
+      </w:r>
+    </w:p>
+    <w:p>
+      <w:pPr>
+        <w:pStyle w:val="ListParagraph"/>
+        <w:ind w:left="0"/>
+        <w:rPr>
+          <w:rFonts w:ascii="Times New Roman" w:eastAsia="Times New Roman" w:hAnsi="Times New Roman" w:cs="Times New Roman"/>
+          <w:kern w:val="0"/>
+          <w:lang w:val="en-US" w:eastAsia="en-GB"/>
+          <w14:ligatures w14:val="none"/>
+        </w:rPr>
+      </w:pPr>
+    </w:p>
+    <w:p>
+      <w:pPr>
+        <w:pStyle w:val="ListParagraph"/>
+        <w:numPr>
+          <w:ilvl w:val="0"/>
+          <w:numId w:val="2"/>
+        </w:numPr>
+        <w:rPr>
+          <w:rFonts w:ascii="Times New Roman" w:eastAsia="Times New Roman" w:hAnsi="Times New Roman" w:cs="Times New Roman"/>
+          <w:kern w:val="0"/>
+          <w:lang w:val="en-US" w:eastAsia="en-GB"/>
+          <w14:ligatures w14:val="none"/>
+        </w:rPr>
+      </w:pPr>
+      <w:r>
+        <w:rPr>
+          <w:lang w:val="en-US"/>
+        </w:rPr>
+        <w:t xml:space="preserve">Custom </w:t>
+      </w:r>
+      <w:proofErr w:type="spellStart"/>
+      <w:r>
+        <w:rPr>
+          <w:lang w:val="en-US"/>
+        </w:rPr>
+        <w:t>Datasource</w:t>
+      </w:r>
+      <w:proofErr w:type="spellEnd"/>
+      <w:r>
+        <w:rPr>
+          <w:lang w:val="en-US"/>
+        </w:rPr>
+        <w:t xml:space="preserve"> is </w:t>
+      </w:r>
+      <w:r>
+        <w:rPr>
+          <w:lang w:val="en-US"/>
+        </w:rPr>
+        <w:t>disabled</w:t>
+      </w:r>
+      <w:r>
+        <w:rPr>
+          <w:lang w:val="en-US"/>
+        </w:rPr>
+        <w:t>:</w:t>
+      </w:r>
+    </w:p>
+    <w:p>
+      <w:pPr>
+        <w:pStyle w:val="ListParagraph"/>
+        <w:ind w:left="0"/>
+        <w:rPr>
+          <w:rFonts w:ascii="Times New Roman" w:eastAsia="Times New Roman" w:hAnsi="Times New Roman" w:cs="Times New Roman"/>
+          <w:kern w:val="0"/>
+          <w:lang w:val="en-US" w:eastAsia="en-GB"/>
+          <w14:ligatures w14:val="none"/>
+        </w:rPr>
+      </w:pPr>
+      <w:r>
+        <w:rPr>
+          <w:rFonts w:ascii="Times New Roman" w:eastAsia="Times New Roman" w:hAnsi="Times New Roman" w:cs="Times New Roman"/>
+          <w:kern w:val="0"/>
+          <w:lang w:val="en-US" w:eastAsia="en-GB"/>
+          <w14:ligatures w14:val="none"/>
+        </w:rPr>
+        <w:drawing>
+          <wp:inline distT="0" distB="0" distL="0" distR="0" wp14:anchorId="30DA3FA6" wp14:editId="71A1831C">
+            <wp:extent cx="8863330" cy="6818630"/>
+            <wp:effectExtent l="0" t="0" r="1270" b="1270"/>
+            <wp:docPr id="1248074948" name="Picture 1" descr="A screenshot of a computer&#10;&#10;Description automatically generated"/>
+            <wp:cNvGraphicFramePr>
+              <a:graphicFrameLocks xmlns:a="http://schemas.openxmlformats.org/drawingml/2006/main" noChangeAspect="1"/>
+            </wp:cNvGraphicFramePr>
+            <a:graphic xmlns:a="http://schemas.openxmlformats.org/drawingml/2006/main">
+              <a:graphicData uri="http://schemas.openxmlformats.org/drawingml/2006/picture">
+                <pic:pic xmlns:pic="http://schemas.openxmlformats.org/drawingml/2006/picture">
+                  <pic:nvPicPr>
+                    <pic:cNvPr id="1248074948" name="Picture 1" descr="A screenshot of a computer&#10;&#10;Description automatically generated"/>
+                    <pic:cNvPicPr/>
+                  </pic:nvPicPr>
+                  <pic:blipFill>
+                    <a:blip r:embed="rId8"/>
+                    <a:stretch>
+                      <a:fillRect/>
+                    </a:stretch>
+                  </pic:blipFill>
+                  <pic:spPr>
+                    <a:xfrm>
+                      <a:off x="0" y="0"/>
+                      <a:ext cx="8863330" cy="6818630"/>
+                    </a:xfrm>
+                    <a:prstGeom prst="rect">
+                      <a:avLst/>
+                    </a:prstGeom>
+                  </pic:spPr>
+                </pic:pic>
+              </a:graphicData>
+            </a:graphic>
+          </wp:inline>
+        </w:drawing>
+      </w:r>
+    </w:p>
+    <w:p>
+      <w:pPr>
+        <w:pStyle w:val="ListParagraph"/>
+        <w:rPr>
+          <w:rFonts w:ascii="Times New Roman" w:eastAsia="Times New Roman" w:hAnsi="Times New Roman" w:cs="Times New Roman"/>
+          <w:kern w:val="0"/>
+          <w:lang w:val="en-US" w:eastAsia="en-GB"/>
+          <w14:ligatures w14:val="none"/>
+        </w:rPr>
+      </w:pPr>
+    </w:p>
+    <w:p>
+      <w:pPr>
+        <w:pStyle w:val="ListParagraph"/>
+        <w:rPr>
+          <w:rFonts w:ascii="Times New Roman" w:eastAsia="Times New Roman" w:hAnsi="Times New Roman" w:cs="Times New Roman"/>
+          <w:kern w:val="0"/>
+          <w:lang w:val="en-US" w:eastAsia="en-GB"/>
+          <w14:ligatures w14:val="none"/>
+        </w:rPr>
+      </w:pPr>
+    </w:p>
     <w:sectPr>
       <w:pgSz w:w="16838" w:h="11906" w:orient="landscape"/>
       <w:pgMar w:top="404" w:right="1440" w:bottom="138" w:left="1440" w:header="708" w:footer="708" w:gutter="0"/>
@@ -314,6 +1035,95 @@
 <file path=word/numbering.xml><?xml version="1.0" encoding="utf-8"?>
 <w:numbering xmlns:wpc="http://schemas.microsoft.com/office/word/2010/wordprocessingCanvas" xmlns:cx="http://schemas.microsoft.com/office/drawing/2014/chartex" xmlns:cx1="http://schemas.microsoft.com/office/drawing/2015/9/8/chartex" xmlns:cx2="http://schemas.microsoft.com/office/drawing/2015/10/21/chartex" xmlns:cx3="http://schemas.microsoft.com/office/drawing/2016/5/9/chartex" xmlns:cx4="http://schemas.microsoft.com/office/drawing/2016/5/10/chartex" xmlns:cx5="http://schemas.microsoft.com/office/drawing/2016/5/11/chartex" xmlns:cx6="http://schemas.microsoft.com/office/drawing/2016/5/12/chartex" xmlns:cx7="http://schemas.microsoft.com/office/drawing/2016/5/13/chartex" xmlns:cx8="http://schemas.microsoft.com/office/drawing/2016/5/14/chartex" xmlns:mc="http://schemas.openxmlformats.org/markup-compatibility/2006" xmlns:aink="http://schemas.microsoft.com/office/drawing/2016/ink" xmlns:am3d="http://schemas.microsoft.com/office/drawing/2017/model3d" xmlns:o="urn:schemas-microsoft-com:office:office" xmlns:oel="http://schemas.microsoft.com/office/2019/extlst" xmlns:r="http://schemas.openxmlformats.org/officeDocument/2006/relationships" xmlns:m="http://schemas.openxmlformats.org/officeDocument/2006/math" xmlns:v="urn:schemas-microsoft-com:vml" xmlns:wp14="http://schemas.microsoft.com/office/word/2010/wordprocessingDrawing" xmlns:wp="http://schemas.openxmlformats.org/drawingml/2006/wordprocessingDrawing" xmlns:w10="urn:schemas-microsoft-com:office:word" xmlns:w="http://schemas.openxmlformats.org/wordprocessingml/2006/main" xmlns:w14="http://schemas.microsoft.com/office/word/2010/wordml" xmlns:w15="http://schemas.microsoft.com/office/word/2012/wordml" xmlns:w16cex="http://schemas.microsoft.com/office/word/2018/wordml/cex" xmlns:w16cid="http://schemas.microsoft.com/office/word/2016/wordml/cid" xmlns:w16="http://schemas.microsoft.com/office/word/2018/wordml" xmlns:w16sdtdh="http://schemas.microsoft.com/office/word/2020/wordml/sdtdatahash" xmlns:w16se="http://schemas.microsoft.com/office/word/2015/wordml/symex" xmlns:wpg="http://schemas.microsoft.com/office/word/2010/wordprocessingGroup" xmlns:wpi="http://schemas.microsoft.com/office/word/2010/wordprocessingInk" xmlns:wne="http://schemas.microsoft.com/office/word/2006/wordml" xmlns:wps="http://schemas.microsoft.com/office/word/2010/wordprocessingShape" mc:Ignorable="w14 w15 w16se w16cid w16 w16cex w16sdtdh wp14">
   <w:abstractNum w:abstractNumId="0" w15:restartNumberingAfterBreak="0">
+    <w:nsid w:val="39750F99"/>
+    <w:multiLevelType w:val="hybridMultilevel"/>
+    <w:tmpl w:val="6BB42F32"/>
+    <w:lvl w:ilvl="0" w:tplc="2E70DDE0">
+      <w:start w:val="1"/>
+      <w:numFmt w:val="decimal"/>
+      <w:lvlText w:val="%1."/>
+      <w:lvlJc w:val="left"/>
+      <w:pPr>
+        <w:ind w:left="720" w:hanging="360"/>
+      </w:pPr>
+      <w:rPr>
+        <w:rFonts w:asciiTheme="minorHAnsi" w:eastAsiaTheme="minorHAnsi" w:hAnsiTheme="minorHAnsi" w:cstheme="minorBidi" w:hint="default"/>
+      </w:rPr>
+    </w:lvl>
+    <w:lvl w:ilvl="1" w:tplc="08090019" w:tentative="1">
+      <w:start w:val="1"/>
+      <w:numFmt w:val="lowerLetter"/>
+      <w:lvlText w:val="%2."/>
+      <w:lvlJc w:val="left"/>
+      <w:pPr>
+        <w:ind w:left="1440" w:hanging="360"/>
+      </w:pPr>
+    </w:lvl>
+    <w:lvl w:ilvl="2" w:tplc="0809001B" w:tentative="1">
+      <w:start w:val="1"/>
+      <w:numFmt w:val="lowerRoman"/>
+      <w:lvlText w:val="%3."/>
+      <w:lvlJc w:val="right"/>
+      <w:pPr>
+        <w:ind w:left="2160" w:hanging="180"/>
+      </w:pPr>
+    </w:lvl>
+    <w:lvl w:ilvl="3" w:tplc="0809000F" w:tentative="1">
+      <w:start w:val="1"/>
+      <w:numFmt w:val="decimal"/>
+      <w:lvlText w:val="%4."/>
+      <w:lvlJc w:val="left"/>
+      <w:pPr>
+        <w:ind w:left="2880" w:hanging="360"/>
+      </w:pPr>
+    </w:lvl>
+    <w:lvl w:ilvl="4" w:tplc="08090019" w:tentative="1">
+      <w:start w:val="1"/>
+      <w:numFmt w:val="lowerLetter"/>
+      <w:lvlText w:val="%5."/>
+      <w:lvlJc w:val="left"/>
+      <w:pPr>
+        <w:ind w:left="3600" w:hanging="360"/>
+      </w:pPr>
+    </w:lvl>
+    <w:lvl w:ilvl="5" w:tplc="0809001B" w:tentative="1">
+      <w:start w:val="1"/>
+      <w:numFmt w:val="lowerRoman"/>
+      <w:lvlText w:val="%6."/>
+      <w:lvlJc w:val="right"/>
+      <w:pPr>
+        <w:ind w:left="4320" w:hanging="180"/>
+      </w:pPr>
+    </w:lvl>
+    <w:lvl w:ilvl="6" w:tplc="0809000F" w:tentative="1">
+      <w:start w:val="1"/>
+      <w:numFmt w:val="decimal"/>
+      <w:lvlText w:val="%7."/>
+      <w:lvlJc w:val="left"/>
+      <w:pPr>
+        <w:ind w:left="5040" w:hanging="360"/>
+      </w:pPr>
+    </w:lvl>
+    <w:lvl w:ilvl="7" w:tplc="08090019" w:tentative="1">
+      <w:start w:val="1"/>
+      <w:numFmt w:val="lowerLetter"/>
+      <w:lvlText w:val="%8."/>
+      <w:lvlJc w:val="left"/>
+      <w:pPr>
+        <w:ind w:left="5760" w:hanging="360"/>
+      </w:pPr>
+    </w:lvl>
+    <w:lvl w:ilvl="8" w:tplc="0809001B" w:tentative="1">
+      <w:start w:val="1"/>
+      <w:numFmt w:val="lowerRoman"/>
+      <w:lvlText w:val="%9."/>
+      <w:lvlJc w:val="right"/>
+      <w:pPr>
+        <w:ind w:left="6480" w:hanging="180"/>
+      </w:pPr>
+    </w:lvl>
+  </w:abstractNum>
+  <w:abstractNum w:abstractNumId="1" w15:restartNumberingAfterBreak="0">
     <w:nsid w:val="6FEC0F13"/>
     <w:multiLevelType w:val="hybridMultilevel"/>
     <w:tmpl w:val="2DE0508E"/>
@@ -403,6 +1213,9 @@
     </w:lvl>
   </w:abstractNum>
   <w:num w:numId="1" w16cid:durableId="1586960942">
+    <w:abstractNumId w:val="1"/>
+  </w:num>
+  <w:num w:numId="2" w16cid:durableId="1647397676">
     <w:abstractNumId w:val="0"/>
   </w:num>
 </w:numbering>
@@ -843,6 +1656,68 @@
       <w:contextualSpacing/>
     </w:pPr>
   </w:style>
+  <w:style w:type="character" w:styleId="Strong">
+    <w:name w:val="Strong"/>
+    <w:basedOn w:val="DefaultParagraphFont"/>
+    <w:uiPriority w:val="22"/>
+    <w:qFormat/>
+    <w:rsid w:val="003A4F5F"/>
+    <w:rPr>
+      <w:b/>
+      <w:bCs/>
+    </w:rPr>
+  </w:style>
+  <w:style w:type="paragraph" w:styleId="HTMLPreformatted">
+    <w:name w:val="HTML Preformatted"/>
+    <w:basedOn w:val="Normal"/>
+    <w:link w:val="HTMLPreformattedChar"/>
+    <w:uiPriority w:val="99"/>
+    <w:unhideWhenUsed/>
+    <w:rsid w:val="00B16230"/>
+    <w:pPr>
+      <w:tabs>
+        <w:tab w:val="left" w:pos="916"/>
+        <w:tab w:val="left" w:pos="1832"/>
+        <w:tab w:val="left" w:pos="2748"/>
+        <w:tab w:val="left" w:pos="3664"/>
+        <w:tab w:val="left" w:pos="4580"/>
+        <w:tab w:val="left" w:pos="5496"/>
+        <w:tab w:val="left" w:pos="6412"/>
+        <w:tab w:val="left" w:pos="7328"/>
+        <w:tab w:val="left" w:pos="8244"/>
+        <w:tab w:val="left" w:pos="9160"/>
+        <w:tab w:val="left" w:pos="10076"/>
+        <w:tab w:val="left" w:pos="10992"/>
+        <w:tab w:val="left" w:pos="11908"/>
+        <w:tab w:val="left" w:pos="12824"/>
+        <w:tab w:val="left" w:pos="13740"/>
+        <w:tab w:val="left" w:pos="14656"/>
+      </w:tabs>
+    </w:pPr>
+    <w:rPr>
+      <w:rFonts w:ascii="Courier New" w:eastAsia="Times New Roman" w:hAnsi="Courier New" w:cs="Courier New"/>
+      <w:kern w:val="0"/>
+      <w:sz w:val="20"/>
+      <w:szCs w:val="20"/>
+      <w:lang w:eastAsia="en-GB"/>
+      <w14:ligatures w14:val="none"/>
+    </w:rPr>
+  </w:style>
+  <w:style w:type="character" w:customStyle="1" w:styleId="HTMLPreformattedChar">
+    <w:name w:val="HTML Preformatted Char"/>
+    <w:basedOn w:val="DefaultParagraphFont"/>
+    <w:link w:val="HTMLPreformatted"/>
+    <w:uiPriority w:val="99"/>
+    <w:rsid w:val="00B16230"/>
+    <w:rPr>
+      <w:rFonts w:ascii="Courier New" w:eastAsia="Times New Roman" w:hAnsi="Courier New" w:cs="Courier New"/>
+      <w:kern w:val="0"/>
+      <w:sz w:val="20"/>
+      <w:szCs w:val="20"/>
+      <w:lang w:eastAsia="en-GB"/>
+      <w14:ligatures w14:val="none"/>
+    </w:rPr>
+  </w:style>
 </w:styles>
 </file>
 

</xml_diff>

<commit_message>
Ashypkov: Module 1: Spring Foundation: Task 2 - Conditional Configuration: supply with support of custom datasource configuration
</commit_message>
<xml_diff>
--- a/module-1-spring-foundation/src/main/resources/task_perform_document/Module 1 - Document of Execution.docx
+++ b/module-1-spring-foundation/src/main/resources/task_perform_document/Module 1 - Document of Execution.docx
@@ -4,10 +4,13 @@
   <w:body>
     <w:p>
       <w:pPr>
+        <w:jc w:val="center"/>
         <w:rPr>
           <w:rFonts w:ascii="Times New Roman" w:hAnsi="Times New Roman" w:cs="Times New Roman"/>
           <w:b/>
           <w:bCs/>
+          <w:sz w:val="32"/>
+          <w:szCs w:val="32"/>
         </w:rPr>
       </w:pPr>
       <w:r>
@@ -15,6 +18,8 @@
           <w:rFonts w:ascii="Times New Roman" w:hAnsi="Times New Roman" w:cs="Times New Roman"/>
           <w:b/>
           <w:bCs/>
+          <w:sz w:val="32"/>
+          <w:szCs w:val="32"/>
         </w:rPr>
         <w:t>Module 1: Spring Foundation</w:t>
       </w:r>
@@ -53,11 +58,15 @@
       <w:pPr>
         <w:rPr>
           <w:rFonts w:ascii="Times New Roman" w:hAnsi="Times New Roman" w:cs="Times New Roman"/>
-        </w:rPr>
-      </w:pPr>
-      <w:r>
-        <w:rPr>
-          <w:rFonts w:ascii="Times New Roman" w:hAnsi="Times New Roman" w:cs="Times New Roman"/>
+          <w:b/>
+          <w:bCs/>
+        </w:rPr>
+      </w:pPr>
+      <w:r>
+        <w:rPr>
+          <w:rFonts w:ascii="Times New Roman" w:hAnsi="Times New Roman" w:cs="Times New Roman"/>
+          <w:b/>
+          <w:bCs/>
         </w:rPr>
         <w:t>Task 1 - Spring Configuration</w:t>
       </w:r>
@@ -262,6 +271,7 @@
       </w:pPr>
       <w:r>
         <w:rPr>
+          <w:noProof/>
           <w:lang w:val="en-US"/>
         </w:rPr>
         <w:drawing>
@@ -301,6 +311,717 @@
         </w:drawing>
       </w:r>
     </w:p>
+    <w:p>
+      <w:pPr>
+        <w:ind w:left="-1276" w:right="-1180"/>
+        <w:rPr>
+          <w:lang w:val="en-US"/>
+        </w:rPr>
+      </w:pPr>
+    </w:p>
+    <w:p>
+      <w:pPr>
+        <w:rPr>
+          <w:rFonts w:ascii="Times New Roman" w:eastAsia="Times New Roman" w:hAnsi="Times New Roman" w:cs="Times New Roman"/>
+          <w:b/>
+          <w:bCs/>
+          <w:kern w:val="0"/>
+          <w:lang w:eastAsia="en-GB"/>
+          <w14:ligatures w14:val="none"/>
+        </w:rPr>
+      </w:pPr>
+      <w:r>
+        <w:rPr>
+          <w:rFonts w:ascii="Times New Roman" w:eastAsia="Times New Roman" w:hAnsi="Times New Roman" w:cs="Times New Roman"/>
+          <w:b/>
+          <w:bCs/>
+          <w:kern w:val="0"/>
+          <w:lang w:eastAsia="en-GB"/>
+          <w14:ligatures w14:val="none"/>
+        </w:rPr>
+        <w:lastRenderedPageBreak/>
+        <w:t>Task 2 - Conditional Configuration</w:t>
+      </w:r>
+    </w:p>
+    <w:p>
+      <w:pPr>
+        <w:rPr>
+          <w:rFonts w:ascii="Times New Roman" w:eastAsia="Times New Roman" w:hAnsi="Times New Roman" w:cs="Times New Roman"/>
+          <w:b/>
+          <w:bCs/>
+          <w:kern w:val="0"/>
+          <w:lang w:eastAsia="en-GB"/>
+          <w14:ligatures w14:val="none"/>
+        </w:rPr>
+      </w:pPr>
+    </w:p>
+    <w:p>
+      <w:pPr>
+        <w:rPr>
+          <w:rFonts w:ascii="Times New Roman" w:eastAsia="Times New Roman" w:hAnsi="Times New Roman" w:cs="Times New Roman"/>
+          <w:kern w:val="0"/>
+          <w:lang w:val="en-US" w:eastAsia="en-GB"/>
+          <w14:ligatures w14:val="none"/>
+        </w:rPr>
+      </w:pPr>
+      <w:r>
+        <w:rPr>
+          <w:rFonts w:ascii="Times New Roman" w:eastAsia="Times New Roman" w:hAnsi="Times New Roman" w:cs="Times New Roman"/>
+          <w:kern w:val="0"/>
+          <w:lang w:val="en-US" w:eastAsia="en-GB"/>
+          <w14:ligatures w14:val="none"/>
+        </w:rPr>
+        <w:t>In</w:t>
+      </w:r>
+      <w:r>
+        <w:rPr>
+          <w:rFonts w:ascii="Times New Roman" w:eastAsia="Times New Roman" w:hAnsi="Times New Roman" w:cs="Times New Roman"/>
+          <w:kern w:val="0"/>
+          <w:lang w:val="en-US" w:eastAsia="en-GB"/>
+          <w14:ligatures w14:val="none"/>
+        </w:rPr>
+        <w:t xml:space="preserve"> frames of the task </w:t>
+      </w:r>
+      <w:proofErr w:type="spellStart"/>
+      <w:r>
+        <w:rPr>
+          <w:rFonts w:ascii="Times New Roman" w:eastAsia="Times New Roman" w:hAnsi="Times New Roman" w:cs="Times New Roman"/>
+          <w:kern w:val="0"/>
+          <w:lang w:val="en-US" w:eastAsia="en-GB"/>
+          <w14:ligatures w14:val="none"/>
+        </w:rPr>
+        <w:t>application.yaml</w:t>
+      </w:r>
+      <w:proofErr w:type="spellEnd"/>
+      <w:r>
+        <w:rPr>
+          <w:rFonts w:ascii="Times New Roman" w:eastAsia="Times New Roman" w:hAnsi="Times New Roman" w:cs="Times New Roman"/>
+          <w:kern w:val="0"/>
+          <w:lang w:val="en-US" w:eastAsia="en-GB"/>
+          <w14:ligatures w14:val="none"/>
+        </w:rPr>
+        <w:t xml:space="preserve"> file has been updated with properties namespace ‘custom’ with stands for custom </w:t>
+      </w:r>
+      <w:proofErr w:type="spellStart"/>
+      <w:r>
+        <w:rPr>
+          <w:rFonts w:ascii="Times New Roman" w:eastAsia="Times New Roman" w:hAnsi="Times New Roman" w:cs="Times New Roman"/>
+          <w:kern w:val="0"/>
+          <w:lang w:val="en-US" w:eastAsia="en-GB"/>
+          <w14:ligatures w14:val="none"/>
+        </w:rPr>
+        <w:t>datasource</w:t>
+      </w:r>
+      <w:proofErr w:type="spellEnd"/>
+      <w:r>
+        <w:rPr>
+          <w:rFonts w:ascii="Times New Roman" w:eastAsia="Times New Roman" w:hAnsi="Times New Roman" w:cs="Times New Roman"/>
+          <w:kern w:val="0"/>
+          <w:lang w:val="en-US" w:eastAsia="en-GB"/>
+          <w14:ligatures w14:val="none"/>
+        </w:rPr>
+        <w:t xml:space="preserve"> switching on and </w:t>
+      </w:r>
+      <w:proofErr w:type="gramStart"/>
+      <w:r>
+        <w:rPr>
+          <w:rFonts w:ascii="Times New Roman" w:eastAsia="Times New Roman" w:hAnsi="Times New Roman" w:cs="Times New Roman"/>
+          <w:kern w:val="0"/>
+          <w:lang w:val="en-US" w:eastAsia="en-GB"/>
+          <w14:ligatures w14:val="none"/>
+        </w:rPr>
+        <w:t>off .</w:t>
+      </w:r>
+      <w:proofErr w:type="gramEnd"/>
+      <w:r>
+        <w:rPr>
+          <w:rFonts w:ascii="Times New Roman" w:eastAsia="Times New Roman" w:hAnsi="Times New Roman" w:cs="Times New Roman"/>
+          <w:kern w:val="0"/>
+          <w:lang w:val="en-US" w:eastAsia="en-GB"/>
+          <w14:ligatures w14:val="none"/>
+        </w:rPr>
+        <w:t xml:space="preserve"> The </w:t>
+      </w:r>
+      <w:proofErr w:type="spellStart"/>
+      <w:r>
+        <w:rPr>
+          <w:rFonts w:ascii="Times New Roman" w:eastAsia="Times New Roman" w:hAnsi="Times New Roman" w:cs="Times New Roman"/>
+          <w:kern w:val="0"/>
+          <w:lang w:val="en-US" w:eastAsia="en-GB"/>
+          <w14:ligatures w14:val="none"/>
+        </w:rPr>
+        <w:t>datasource</w:t>
+      </w:r>
+      <w:proofErr w:type="spellEnd"/>
+      <w:r>
+        <w:rPr>
+          <w:rFonts w:ascii="Times New Roman" w:eastAsia="Times New Roman" w:hAnsi="Times New Roman" w:cs="Times New Roman"/>
+          <w:kern w:val="0"/>
+          <w:lang w:val="en-US" w:eastAsia="en-GB"/>
+          <w14:ligatures w14:val="none"/>
+        </w:rPr>
+        <w:t xml:space="preserve"> differs from standard one with ‘</w:t>
+      </w:r>
+      <w:proofErr w:type="spellStart"/>
+      <w:r>
+        <w:rPr>
+          <w:rFonts w:ascii="Times New Roman" w:eastAsia="Times New Roman" w:hAnsi="Times New Roman" w:cs="Times New Roman"/>
+          <w:kern w:val="0"/>
+          <w:lang w:val="en-US" w:eastAsia="en-GB"/>
+          <w14:ligatures w14:val="none"/>
+        </w:rPr>
+        <w:t>url</w:t>
+      </w:r>
+      <w:proofErr w:type="spellEnd"/>
+      <w:r>
+        <w:rPr>
+          <w:rFonts w:ascii="Times New Roman" w:eastAsia="Times New Roman" w:hAnsi="Times New Roman" w:cs="Times New Roman"/>
+          <w:kern w:val="0"/>
+          <w:lang w:val="en-US" w:eastAsia="en-GB"/>
+          <w14:ligatures w14:val="none"/>
+        </w:rPr>
+        <w:t>’ address.</w:t>
+      </w:r>
+    </w:p>
+    <w:p>
+      <w:pPr>
+        <w:rPr>
+          <w:lang w:val="en-US"/>
+        </w:rPr>
+      </w:pPr>
+      <w:r>
+        <w:rPr>
+          <w:rFonts w:ascii="Times New Roman" w:eastAsia="Times New Roman" w:hAnsi="Times New Roman" w:cs="Times New Roman"/>
+          <w:kern w:val="0"/>
+          <w:lang w:val="en-US" w:eastAsia="en-GB"/>
+          <w14:ligatures w14:val="none"/>
+        </w:rPr>
+        <w:drawing>
+          <wp:inline distT="0" distB="0" distL="0" distR="0" wp14:anchorId="31E7C17E" wp14:editId="11D306AB">
+            <wp:extent cx="6890473" cy="2908852"/>
+            <wp:effectExtent l="0" t="0" r="0" b="0"/>
+            <wp:docPr id="1322811362" name="Picture 1" descr="A screenshot of a computer&#10;&#10;Description automatically generated"/>
+            <wp:cNvGraphicFramePr>
+              <a:graphicFrameLocks xmlns:a="http://schemas.openxmlformats.org/drawingml/2006/main" noChangeAspect="1"/>
+            </wp:cNvGraphicFramePr>
+            <a:graphic xmlns:a="http://schemas.openxmlformats.org/drawingml/2006/main">
+              <a:graphicData uri="http://schemas.openxmlformats.org/drawingml/2006/picture">
+                <pic:pic xmlns:pic="http://schemas.openxmlformats.org/drawingml/2006/picture">
+                  <pic:nvPicPr>
+                    <pic:cNvPr id="1322811362" name="Picture 1" descr="A screenshot of a computer&#10;&#10;Description automatically generated"/>
+                    <pic:cNvPicPr/>
+                  </pic:nvPicPr>
+                  <pic:blipFill>
+                    <a:blip r:embed="rId6"/>
+                    <a:stretch>
+                      <a:fillRect/>
+                    </a:stretch>
+                  </pic:blipFill>
+                  <pic:spPr>
+                    <a:xfrm>
+                      <a:off x="0" y="0"/>
+                      <a:ext cx="6913301" cy="2918489"/>
+                    </a:xfrm>
+                    <a:prstGeom prst="rect">
+                      <a:avLst/>
+                    </a:prstGeom>
+                  </pic:spPr>
+                </pic:pic>
+              </a:graphicData>
+            </a:graphic>
+          </wp:inline>
+        </w:drawing>
+      </w:r>
+    </w:p>
+    <w:p>
+      <w:pPr>
+        <w:rPr>
+          <w:lang w:val="en-US"/>
+        </w:rPr>
+      </w:pPr>
+    </w:p>
+    <w:p>
+      <w:pPr>
+        <w:rPr>
+          <w:lang w:val="en-US"/>
+        </w:rPr>
+      </w:pPr>
+    </w:p>
+    <w:p>
+      <w:pPr>
+        <w:rPr>
+          <w:lang w:val="en-US"/>
+        </w:rPr>
+      </w:pPr>
+    </w:p>
+    <w:p>
+      <w:pPr>
+        <w:rPr>
+          <w:lang w:val="en-US"/>
+        </w:rPr>
+      </w:pPr>
+      <w:r>
+        <w:rPr>
+          <w:lang w:val="en-US"/>
+        </w:rPr>
+        <w:t xml:space="preserve">To handle the configurations there are two data source building configurations created. Property condition </w:t>
+      </w:r>
+      <w:r>
+        <w:rPr>
+          <w:lang w:val="en-US"/>
+        </w:rPr>
+        <w:t>“</w:t>
+      </w:r>
+      <w:proofErr w:type="spellStart"/>
+      <w:proofErr w:type="gramStart"/>
+      <w:r>
+        <w:rPr>
+          <w:lang w:val="en-US"/>
+        </w:rPr>
+        <w:t>custom.datasource</w:t>
+      </w:r>
+      <w:proofErr w:type="gramEnd"/>
+      <w:r>
+        <w:rPr>
+          <w:lang w:val="en-US"/>
+        </w:rPr>
+        <w:t>.enabled</w:t>
+      </w:r>
+      <w:proofErr w:type="spellEnd"/>
+      <w:r>
+        <w:rPr>
+          <w:lang w:val="en-US"/>
+        </w:rPr>
+        <w:t xml:space="preserve">” </w:t>
+      </w:r>
+      <w:r>
+        <w:rPr>
+          <w:lang w:val="en-US"/>
+        </w:rPr>
+        <w:t>controls with configuration builder to invoke.</w:t>
+      </w:r>
+    </w:p>
+    <w:p>
+      <w:pPr>
+        <w:rPr>
+          <w:lang w:val="en-US"/>
+        </w:rPr>
+      </w:pPr>
+      <w:r>
+        <w:rPr>
+          <w:lang w:val="en-US"/>
+        </w:rPr>
+        <w:t xml:space="preserve">Also, value injection is applied to bring custom </w:t>
+      </w:r>
+      <w:proofErr w:type="spellStart"/>
+      <w:r>
+        <w:rPr>
+          <w:lang w:val="en-US"/>
+        </w:rPr>
+        <w:t>datasource</w:t>
+      </w:r>
+      <w:proofErr w:type="spellEnd"/>
+      <w:r>
+        <w:rPr>
+          <w:lang w:val="en-US"/>
+        </w:rPr>
+        <w:t xml:space="preserve"> </w:t>
+      </w:r>
+      <w:proofErr w:type="spellStart"/>
+      <w:r>
+        <w:rPr>
+          <w:lang w:val="en-US"/>
+        </w:rPr>
+        <w:t>url</w:t>
+      </w:r>
+      <w:proofErr w:type="spellEnd"/>
+      <w:r>
+        <w:rPr>
+          <w:lang w:val="en-US"/>
+        </w:rPr>
+        <w:t xml:space="preserve"> value used for custom </w:t>
+      </w:r>
+      <w:proofErr w:type="spellStart"/>
+      <w:r>
+        <w:rPr>
+          <w:lang w:val="en-US"/>
+        </w:rPr>
+        <w:t>datasource</w:t>
+      </w:r>
+      <w:proofErr w:type="spellEnd"/>
+      <w:r>
+        <w:rPr>
+          <w:lang w:val="en-US"/>
+        </w:rPr>
+        <w:t xml:space="preserve"> bean builder.</w:t>
+      </w:r>
+    </w:p>
+    <w:p>
+      <w:pPr>
+        <w:rPr>
+          <w:lang w:val="en-US"/>
+        </w:rPr>
+      </w:pPr>
+    </w:p>
+    <w:p>
+      <w:pPr>
+        <w:rPr>
+          <w:lang w:val="en-US"/>
+        </w:rPr>
+      </w:pPr>
+      <w:r>
+        <w:rPr>
+          <w:lang w:val="en-US"/>
+        </w:rPr>
+        <w:t xml:space="preserve">Here below are screenshots from verification of running application custom </w:t>
+      </w:r>
+      <w:proofErr w:type="spellStart"/>
+      <w:r>
+        <w:rPr>
+          <w:lang w:val="en-US"/>
+        </w:rPr>
+        <w:t>datasource</w:t>
+      </w:r>
+      <w:proofErr w:type="spellEnd"/>
+      <w:r>
+        <w:rPr>
+          <w:lang w:val="en-US"/>
+        </w:rPr>
+        <w:t xml:space="preserve"> on and off states.</w:t>
+      </w:r>
+    </w:p>
+    <w:p>
+      <w:pPr>
+        <w:rPr>
+          <w:lang w:val="en-US"/>
+        </w:rPr>
+      </w:pPr>
+    </w:p>
+    <w:p>
+      <w:pPr>
+        <w:rPr>
+          <w:lang w:val="en-US"/>
+        </w:rPr>
+      </w:pPr>
+    </w:p>
+    <w:p>
+      <w:pPr>
+        <w:rPr>
+          <w:lang w:val="en-US"/>
+        </w:rPr>
+      </w:pPr>
+    </w:p>
+    <w:p>
+      <w:pPr>
+        <w:rPr>
+          <w:lang w:val="en-US"/>
+        </w:rPr>
+      </w:pPr>
+    </w:p>
+    <w:p>
+      <w:pPr>
+        <w:rPr>
+          <w:lang w:val="en-US"/>
+        </w:rPr>
+      </w:pPr>
+    </w:p>
+    <w:p>
+      <w:pPr>
+        <w:rPr>
+          <w:lang w:val="en-US"/>
+        </w:rPr>
+      </w:pPr>
+    </w:p>
+    <w:p>
+      <w:pPr>
+        <w:rPr>
+          <w:lang w:val="en-US"/>
+        </w:rPr>
+      </w:pPr>
+    </w:p>
+    <w:p>
+      <w:pPr>
+        <w:rPr>
+          <w:lang w:val="en-US"/>
+        </w:rPr>
+      </w:pPr>
+    </w:p>
+    <w:p>
+      <w:pPr>
+        <w:rPr>
+          <w:lang w:val="en-US"/>
+        </w:rPr>
+      </w:pPr>
+    </w:p>
+    <w:p>
+      <w:pPr>
+        <w:rPr>
+          <w:lang w:val="en-US"/>
+        </w:rPr>
+      </w:pPr>
+    </w:p>
+    <w:p>
+      <w:pPr>
+        <w:rPr>
+          <w:lang w:val="en-US"/>
+        </w:rPr>
+      </w:pPr>
+    </w:p>
+    <w:p>
+      <w:pPr>
+        <w:rPr>
+          <w:lang w:val="en-US"/>
+        </w:rPr>
+      </w:pPr>
+    </w:p>
+    <w:p>
+      <w:pPr>
+        <w:pStyle w:val="ListParagraph"/>
+        <w:numPr>
+          <w:ilvl w:val="0"/>
+          <w:numId w:val="2"/>
+        </w:numPr>
+        <w:rPr>
+          <w:rFonts w:ascii="Times New Roman" w:eastAsia="Times New Roman" w:hAnsi="Times New Roman" w:cs="Times New Roman"/>
+          <w:kern w:val="0"/>
+          <w:lang w:val="en-US" w:eastAsia="en-GB"/>
+          <w14:ligatures w14:val="none"/>
+        </w:rPr>
+      </w:pPr>
+      <w:r>
+        <w:rPr>
+          <w:lang w:val="en-US"/>
+        </w:rPr>
+        <w:t xml:space="preserve">Custom </w:t>
+      </w:r>
+      <w:proofErr w:type="spellStart"/>
+      <w:r>
+        <w:rPr>
+          <w:lang w:val="en-US"/>
+        </w:rPr>
+        <w:t>Datasource</w:t>
+      </w:r>
+      <w:proofErr w:type="spellEnd"/>
+      <w:r>
+        <w:rPr>
+          <w:lang w:val="en-US"/>
+        </w:rPr>
+        <w:t xml:space="preserve"> is enabled: (</w:t>
+      </w:r>
+      <w:proofErr w:type="spellStart"/>
+      <w:r>
+        <w:rPr>
+          <w:lang w:val="en-US"/>
+        </w:rPr>
+        <w:t>url</w:t>
+      </w:r>
+      <w:proofErr w:type="spellEnd"/>
+      <w:r>
+        <w:rPr>
+          <w:lang w:val="en-US"/>
+        </w:rPr>
+        <w:t xml:space="preserve"> ends with ‘custom</w:t>
+      </w:r>
+      <w:proofErr w:type="gramStart"/>
+      <w:r>
+        <w:rPr>
+          <w:lang w:val="en-US"/>
+        </w:rPr>
+        <w:t>’ )</w:t>
+      </w:r>
+      <w:proofErr w:type="gramEnd"/>
+    </w:p>
+    <w:p>
+      <w:pPr>
+        <w:pStyle w:val="ListParagraph"/>
+        <w:ind w:left="0"/>
+        <w:rPr>
+          <w:rFonts w:ascii="Times New Roman" w:eastAsia="Times New Roman" w:hAnsi="Times New Roman" w:cs="Times New Roman"/>
+          <w:kern w:val="0"/>
+          <w:lang w:val="en-US" w:eastAsia="en-GB"/>
+          <w14:ligatures w14:val="none"/>
+        </w:rPr>
+      </w:pPr>
+      <w:r>
+        <w:rPr>
+          <w:rFonts w:ascii="Times New Roman" w:eastAsia="Times New Roman" w:hAnsi="Times New Roman" w:cs="Times New Roman"/>
+          <w:kern w:val="0"/>
+          <w:lang w:val="en-US" w:eastAsia="en-GB"/>
+          <w14:ligatures w14:val="none"/>
+        </w:rPr>
+        <w:drawing>
+          <wp:inline distT="0" distB="0" distL="0" distR="0" wp14:anchorId="3C5B08E0" wp14:editId="7E933FCA">
+            <wp:extent cx="9223513" cy="6757391"/>
+            <wp:effectExtent l="0" t="0" r="0" b="0"/>
+            <wp:docPr id="539615764" name="Picture 1" descr="A screenshot of a computer&#10;&#10;Description automatically generated"/>
+            <wp:cNvGraphicFramePr>
+              <a:graphicFrameLocks xmlns:a="http://schemas.openxmlformats.org/drawingml/2006/main" noChangeAspect="1"/>
+            </wp:cNvGraphicFramePr>
+            <a:graphic xmlns:a="http://schemas.openxmlformats.org/drawingml/2006/main">
+              <a:graphicData uri="http://schemas.openxmlformats.org/drawingml/2006/picture">
+                <pic:pic xmlns:pic="http://schemas.openxmlformats.org/drawingml/2006/picture">
+                  <pic:nvPicPr>
+                    <pic:cNvPr id="539615764" name="Picture 1" descr="A screenshot of a computer&#10;&#10;Description automatically generated"/>
+                    <pic:cNvPicPr/>
+                  </pic:nvPicPr>
+                  <pic:blipFill>
+                    <a:blip r:embed="rId7"/>
+                    <a:stretch>
+                      <a:fillRect/>
+                    </a:stretch>
+                  </pic:blipFill>
+                  <pic:spPr>
+                    <a:xfrm>
+                      <a:off x="0" y="0"/>
+                      <a:ext cx="9255132" cy="6780556"/>
+                    </a:xfrm>
+                    <a:prstGeom prst="rect">
+                      <a:avLst/>
+                    </a:prstGeom>
+                  </pic:spPr>
+                </pic:pic>
+              </a:graphicData>
+            </a:graphic>
+          </wp:inline>
+        </w:drawing>
+      </w:r>
+    </w:p>
+    <w:p>
+      <w:pPr>
+        <w:pStyle w:val="ListParagraph"/>
+        <w:ind w:left="0"/>
+        <w:rPr>
+          <w:rFonts w:ascii="Times New Roman" w:eastAsia="Times New Roman" w:hAnsi="Times New Roman" w:cs="Times New Roman"/>
+          <w:kern w:val="0"/>
+          <w:lang w:val="en-US" w:eastAsia="en-GB"/>
+          <w14:ligatures w14:val="none"/>
+        </w:rPr>
+      </w:pPr>
+    </w:p>
+    <w:p>
+      <w:pPr>
+        <w:pStyle w:val="ListParagraph"/>
+        <w:numPr>
+          <w:ilvl w:val="0"/>
+          <w:numId w:val="2"/>
+        </w:numPr>
+        <w:rPr>
+          <w:rFonts w:ascii="Times New Roman" w:eastAsia="Times New Roman" w:hAnsi="Times New Roman" w:cs="Times New Roman"/>
+          <w:kern w:val="0"/>
+          <w:lang w:val="en-US" w:eastAsia="en-GB"/>
+          <w14:ligatures w14:val="none"/>
+        </w:rPr>
+      </w:pPr>
+      <w:r>
+        <w:rPr>
+          <w:lang w:val="en-US"/>
+        </w:rPr>
+        <w:t xml:space="preserve">Custom </w:t>
+      </w:r>
+      <w:proofErr w:type="spellStart"/>
+      <w:r>
+        <w:rPr>
+          <w:lang w:val="en-US"/>
+        </w:rPr>
+        <w:t>Datasource</w:t>
+      </w:r>
+      <w:proofErr w:type="spellEnd"/>
+      <w:r>
+        <w:rPr>
+          <w:lang w:val="en-US"/>
+        </w:rPr>
+        <w:t xml:space="preserve"> is </w:t>
+      </w:r>
+      <w:r>
+        <w:rPr>
+          <w:lang w:val="en-US"/>
+        </w:rPr>
+        <w:t>disabled</w:t>
+      </w:r>
+      <w:r>
+        <w:rPr>
+          <w:lang w:val="en-US"/>
+        </w:rPr>
+        <w:t>:</w:t>
+      </w:r>
+    </w:p>
+    <w:p>
+      <w:pPr>
+        <w:pStyle w:val="ListParagraph"/>
+        <w:ind w:left="0"/>
+        <w:rPr>
+          <w:rFonts w:ascii="Times New Roman" w:eastAsia="Times New Roman" w:hAnsi="Times New Roman" w:cs="Times New Roman"/>
+          <w:kern w:val="0"/>
+          <w:lang w:val="en-US" w:eastAsia="en-GB"/>
+          <w14:ligatures w14:val="none"/>
+        </w:rPr>
+      </w:pPr>
+      <w:r>
+        <w:rPr>
+          <w:rFonts w:ascii="Times New Roman" w:eastAsia="Times New Roman" w:hAnsi="Times New Roman" w:cs="Times New Roman"/>
+          <w:kern w:val="0"/>
+          <w:lang w:val="en-US" w:eastAsia="en-GB"/>
+          <w14:ligatures w14:val="none"/>
+        </w:rPr>
+        <w:drawing>
+          <wp:inline distT="0" distB="0" distL="0" distR="0" wp14:anchorId="30DA3FA6" wp14:editId="71A1831C">
+            <wp:extent cx="8863330" cy="6818630"/>
+            <wp:effectExtent l="0" t="0" r="1270" b="1270"/>
+            <wp:docPr id="1248074948" name="Picture 1" descr="A screenshot of a computer&#10;&#10;Description automatically generated"/>
+            <wp:cNvGraphicFramePr>
+              <a:graphicFrameLocks xmlns:a="http://schemas.openxmlformats.org/drawingml/2006/main" noChangeAspect="1"/>
+            </wp:cNvGraphicFramePr>
+            <a:graphic xmlns:a="http://schemas.openxmlformats.org/drawingml/2006/main">
+              <a:graphicData uri="http://schemas.openxmlformats.org/drawingml/2006/picture">
+                <pic:pic xmlns:pic="http://schemas.openxmlformats.org/drawingml/2006/picture">
+                  <pic:nvPicPr>
+                    <pic:cNvPr id="1248074948" name="Picture 1" descr="A screenshot of a computer&#10;&#10;Description automatically generated"/>
+                    <pic:cNvPicPr/>
+                  </pic:nvPicPr>
+                  <pic:blipFill>
+                    <a:blip r:embed="rId8"/>
+                    <a:stretch>
+                      <a:fillRect/>
+                    </a:stretch>
+                  </pic:blipFill>
+                  <pic:spPr>
+                    <a:xfrm>
+                      <a:off x="0" y="0"/>
+                      <a:ext cx="8863330" cy="6818630"/>
+                    </a:xfrm>
+                    <a:prstGeom prst="rect">
+                      <a:avLst/>
+                    </a:prstGeom>
+                  </pic:spPr>
+                </pic:pic>
+              </a:graphicData>
+            </a:graphic>
+          </wp:inline>
+        </w:drawing>
+      </w:r>
+    </w:p>
+    <w:p>
+      <w:pPr>
+        <w:pStyle w:val="ListParagraph"/>
+        <w:rPr>
+          <w:rFonts w:ascii="Times New Roman" w:eastAsia="Times New Roman" w:hAnsi="Times New Roman" w:cs="Times New Roman"/>
+          <w:kern w:val="0"/>
+          <w:lang w:val="en-US" w:eastAsia="en-GB"/>
+          <w14:ligatures w14:val="none"/>
+        </w:rPr>
+      </w:pPr>
+    </w:p>
+    <w:p>
+      <w:pPr>
+        <w:pStyle w:val="ListParagraph"/>
+        <w:rPr>
+          <w:rFonts w:ascii="Times New Roman" w:eastAsia="Times New Roman" w:hAnsi="Times New Roman" w:cs="Times New Roman"/>
+          <w:kern w:val="0"/>
+          <w:lang w:val="en-US" w:eastAsia="en-GB"/>
+          <w14:ligatures w14:val="none"/>
+        </w:rPr>
+      </w:pPr>
+    </w:p>
     <w:sectPr>
       <w:pgSz w:w="16838" w:h="11906" w:orient="landscape"/>
       <w:pgMar w:top="404" w:right="1440" w:bottom="138" w:left="1440" w:header="708" w:footer="708" w:gutter="0"/>
@@ -314,6 +1035,95 @@
 <file path=word/numbering.xml><?xml version="1.0" encoding="utf-8"?>
 <w:numbering xmlns:wpc="http://schemas.microsoft.com/office/word/2010/wordprocessingCanvas" xmlns:cx="http://schemas.microsoft.com/office/drawing/2014/chartex" xmlns:cx1="http://schemas.microsoft.com/office/drawing/2015/9/8/chartex" xmlns:cx2="http://schemas.microsoft.com/office/drawing/2015/10/21/chartex" xmlns:cx3="http://schemas.microsoft.com/office/drawing/2016/5/9/chartex" xmlns:cx4="http://schemas.microsoft.com/office/drawing/2016/5/10/chartex" xmlns:cx5="http://schemas.microsoft.com/office/drawing/2016/5/11/chartex" xmlns:cx6="http://schemas.microsoft.com/office/drawing/2016/5/12/chartex" xmlns:cx7="http://schemas.microsoft.com/office/drawing/2016/5/13/chartex" xmlns:cx8="http://schemas.microsoft.com/office/drawing/2016/5/14/chartex" xmlns:mc="http://schemas.openxmlformats.org/markup-compatibility/2006" xmlns:aink="http://schemas.microsoft.com/office/drawing/2016/ink" xmlns:am3d="http://schemas.microsoft.com/office/drawing/2017/model3d" xmlns:o="urn:schemas-microsoft-com:office:office" xmlns:oel="http://schemas.microsoft.com/office/2019/extlst" xmlns:r="http://schemas.openxmlformats.org/officeDocument/2006/relationships" xmlns:m="http://schemas.openxmlformats.org/officeDocument/2006/math" xmlns:v="urn:schemas-microsoft-com:vml" xmlns:wp14="http://schemas.microsoft.com/office/word/2010/wordprocessingDrawing" xmlns:wp="http://schemas.openxmlformats.org/drawingml/2006/wordprocessingDrawing" xmlns:w10="urn:schemas-microsoft-com:office:word" xmlns:w="http://schemas.openxmlformats.org/wordprocessingml/2006/main" xmlns:w14="http://schemas.microsoft.com/office/word/2010/wordml" xmlns:w15="http://schemas.microsoft.com/office/word/2012/wordml" xmlns:w16cex="http://schemas.microsoft.com/office/word/2018/wordml/cex" xmlns:w16cid="http://schemas.microsoft.com/office/word/2016/wordml/cid" xmlns:w16="http://schemas.microsoft.com/office/word/2018/wordml" xmlns:w16sdtdh="http://schemas.microsoft.com/office/word/2020/wordml/sdtdatahash" xmlns:w16se="http://schemas.microsoft.com/office/word/2015/wordml/symex" xmlns:wpg="http://schemas.microsoft.com/office/word/2010/wordprocessingGroup" xmlns:wpi="http://schemas.microsoft.com/office/word/2010/wordprocessingInk" xmlns:wne="http://schemas.microsoft.com/office/word/2006/wordml" xmlns:wps="http://schemas.microsoft.com/office/word/2010/wordprocessingShape" mc:Ignorable="w14 w15 w16se w16cid w16 w16cex w16sdtdh wp14">
   <w:abstractNum w:abstractNumId="0" w15:restartNumberingAfterBreak="0">
+    <w:nsid w:val="39750F99"/>
+    <w:multiLevelType w:val="hybridMultilevel"/>
+    <w:tmpl w:val="6BB42F32"/>
+    <w:lvl w:ilvl="0" w:tplc="2E70DDE0">
+      <w:start w:val="1"/>
+      <w:numFmt w:val="decimal"/>
+      <w:lvlText w:val="%1."/>
+      <w:lvlJc w:val="left"/>
+      <w:pPr>
+        <w:ind w:left="720" w:hanging="360"/>
+      </w:pPr>
+      <w:rPr>
+        <w:rFonts w:asciiTheme="minorHAnsi" w:eastAsiaTheme="minorHAnsi" w:hAnsiTheme="minorHAnsi" w:cstheme="minorBidi" w:hint="default"/>
+      </w:rPr>
+    </w:lvl>
+    <w:lvl w:ilvl="1" w:tplc="08090019" w:tentative="1">
+      <w:start w:val="1"/>
+      <w:numFmt w:val="lowerLetter"/>
+      <w:lvlText w:val="%2."/>
+      <w:lvlJc w:val="left"/>
+      <w:pPr>
+        <w:ind w:left="1440" w:hanging="360"/>
+      </w:pPr>
+    </w:lvl>
+    <w:lvl w:ilvl="2" w:tplc="0809001B" w:tentative="1">
+      <w:start w:val="1"/>
+      <w:numFmt w:val="lowerRoman"/>
+      <w:lvlText w:val="%3."/>
+      <w:lvlJc w:val="right"/>
+      <w:pPr>
+        <w:ind w:left="2160" w:hanging="180"/>
+      </w:pPr>
+    </w:lvl>
+    <w:lvl w:ilvl="3" w:tplc="0809000F" w:tentative="1">
+      <w:start w:val="1"/>
+      <w:numFmt w:val="decimal"/>
+      <w:lvlText w:val="%4."/>
+      <w:lvlJc w:val="left"/>
+      <w:pPr>
+        <w:ind w:left="2880" w:hanging="360"/>
+      </w:pPr>
+    </w:lvl>
+    <w:lvl w:ilvl="4" w:tplc="08090019" w:tentative="1">
+      <w:start w:val="1"/>
+      <w:numFmt w:val="lowerLetter"/>
+      <w:lvlText w:val="%5."/>
+      <w:lvlJc w:val="left"/>
+      <w:pPr>
+        <w:ind w:left="3600" w:hanging="360"/>
+      </w:pPr>
+    </w:lvl>
+    <w:lvl w:ilvl="5" w:tplc="0809001B" w:tentative="1">
+      <w:start w:val="1"/>
+      <w:numFmt w:val="lowerRoman"/>
+      <w:lvlText w:val="%6."/>
+      <w:lvlJc w:val="right"/>
+      <w:pPr>
+        <w:ind w:left="4320" w:hanging="180"/>
+      </w:pPr>
+    </w:lvl>
+    <w:lvl w:ilvl="6" w:tplc="0809000F" w:tentative="1">
+      <w:start w:val="1"/>
+      <w:numFmt w:val="decimal"/>
+      <w:lvlText w:val="%7."/>
+      <w:lvlJc w:val="left"/>
+      <w:pPr>
+        <w:ind w:left="5040" w:hanging="360"/>
+      </w:pPr>
+    </w:lvl>
+    <w:lvl w:ilvl="7" w:tplc="08090019" w:tentative="1">
+      <w:start w:val="1"/>
+      <w:numFmt w:val="lowerLetter"/>
+      <w:lvlText w:val="%8."/>
+      <w:lvlJc w:val="left"/>
+      <w:pPr>
+        <w:ind w:left="5760" w:hanging="360"/>
+      </w:pPr>
+    </w:lvl>
+    <w:lvl w:ilvl="8" w:tplc="0809001B" w:tentative="1">
+      <w:start w:val="1"/>
+      <w:numFmt w:val="lowerRoman"/>
+      <w:lvlText w:val="%9."/>
+      <w:lvlJc w:val="right"/>
+      <w:pPr>
+        <w:ind w:left="6480" w:hanging="180"/>
+      </w:pPr>
+    </w:lvl>
+  </w:abstractNum>
+  <w:abstractNum w:abstractNumId="1" w15:restartNumberingAfterBreak="0">
     <w:nsid w:val="6FEC0F13"/>
     <w:multiLevelType w:val="hybridMultilevel"/>
     <w:tmpl w:val="2DE0508E"/>
@@ -403,6 +1213,9 @@
     </w:lvl>
   </w:abstractNum>
   <w:num w:numId="1" w16cid:durableId="1586960942">
+    <w:abstractNumId w:val="1"/>
+  </w:num>
+  <w:num w:numId="2" w16cid:durableId="1647397676">
     <w:abstractNumId w:val="0"/>
   </w:num>
 </w:numbering>
@@ -843,6 +1656,68 @@
       <w:contextualSpacing/>
     </w:pPr>
   </w:style>
+  <w:style w:type="character" w:styleId="Strong">
+    <w:name w:val="Strong"/>
+    <w:basedOn w:val="DefaultParagraphFont"/>
+    <w:uiPriority w:val="22"/>
+    <w:qFormat/>
+    <w:rsid w:val="003A4F5F"/>
+    <w:rPr>
+      <w:b/>
+      <w:bCs/>
+    </w:rPr>
+  </w:style>
+  <w:style w:type="paragraph" w:styleId="HTMLPreformatted">
+    <w:name w:val="HTML Preformatted"/>
+    <w:basedOn w:val="Normal"/>
+    <w:link w:val="HTMLPreformattedChar"/>
+    <w:uiPriority w:val="99"/>
+    <w:unhideWhenUsed/>
+    <w:rsid w:val="00B16230"/>
+    <w:pPr>
+      <w:tabs>
+        <w:tab w:val="left" w:pos="916"/>
+        <w:tab w:val="left" w:pos="1832"/>
+        <w:tab w:val="left" w:pos="2748"/>
+        <w:tab w:val="left" w:pos="3664"/>
+        <w:tab w:val="left" w:pos="4580"/>
+        <w:tab w:val="left" w:pos="5496"/>
+        <w:tab w:val="left" w:pos="6412"/>
+        <w:tab w:val="left" w:pos="7328"/>
+        <w:tab w:val="left" w:pos="8244"/>
+        <w:tab w:val="left" w:pos="9160"/>
+        <w:tab w:val="left" w:pos="10076"/>
+        <w:tab w:val="left" w:pos="10992"/>
+        <w:tab w:val="left" w:pos="11908"/>
+        <w:tab w:val="left" w:pos="12824"/>
+        <w:tab w:val="left" w:pos="13740"/>
+        <w:tab w:val="left" w:pos="14656"/>
+      </w:tabs>
+    </w:pPr>
+    <w:rPr>
+      <w:rFonts w:ascii="Courier New" w:eastAsia="Times New Roman" w:hAnsi="Courier New" w:cs="Courier New"/>
+      <w:kern w:val="0"/>
+      <w:sz w:val="20"/>
+      <w:szCs w:val="20"/>
+      <w:lang w:eastAsia="en-GB"/>
+      <w14:ligatures w14:val="none"/>
+    </w:rPr>
+  </w:style>
+  <w:style w:type="character" w:customStyle="1" w:styleId="HTMLPreformattedChar">
+    <w:name w:val="HTML Preformatted Char"/>
+    <w:basedOn w:val="DefaultParagraphFont"/>
+    <w:link w:val="HTMLPreformatted"/>
+    <w:uiPriority w:val="99"/>
+    <w:rsid w:val="00B16230"/>
+    <w:rPr>
+      <w:rFonts w:ascii="Courier New" w:eastAsia="Times New Roman" w:hAnsi="Courier New" w:cs="Courier New"/>
+      <w:kern w:val="0"/>
+      <w:sz w:val="20"/>
+      <w:szCs w:val="20"/>
+      <w:lang w:eastAsia="en-GB"/>
+      <w14:ligatures w14:val="none"/>
+    </w:rPr>
+  </w:style>
 </w:styles>
 </file>
 

</xml_diff>

<commit_message>
Ashypkov: Module 1: Spring Foundation: Task 3 - Spring Profiles: add profiles configurations (local, dev, test), arrange test run using test configuration
</commit_message>
<xml_diff>
--- a/module-1-spring-foundation/src/main/resources/task_perform_document/Module 1 - Document of Execution.docx
+++ b/module-1-spring-foundation/src/main/resources/task_perform_document/Module 1 - Document of Execution.docx
@@ -380,118 +380,19 @@
           <w:lang w:val="en-US" w:eastAsia="en-GB"/>
           <w14:ligatures w14:val="none"/>
         </w:rPr>
-        <w:t xml:space="preserve"> frames of the task </w:t>
-      </w:r>
-      <w:proofErr w:type="spellStart"/>
-      <w:r>
-        <w:rPr>
-          <w:rFonts w:ascii="Times New Roman" w:eastAsia="Times New Roman" w:hAnsi="Times New Roman" w:cs="Times New Roman"/>
-          <w:kern w:val="0"/>
-          <w:lang w:val="en-US" w:eastAsia="en-GB"/>
-          <w14:ligatures w14:val="none"/>
-        </w:rPr>
-        <w:t>application.yaml</w:t>
-      </w:r>
-      <w:proofErr w:type="spellEnd"/>
-      <w:r>
-        <w:rPr>
-          <w:rFonts w:ascii="Times New Roman" w:eastAsia="Times New Roman" w:hAnsi="Times New Roman" w:cs="Times New Roman"/>
-          <w:kern w:val="0"/>
-          <w:lang w:val="en-US" w:eastAsia="en-GB"/>
-          <w14:ligatures w14:val="none"/>
-        </w:rPr>
-        <w:t xml:space="preserve"> file has been updated with properties namespace ‘custom’ with stands for custom </w:t>
-      </w:r>
-      <w:proofErr w:type="spellStart"/>
-      <w:r>
-        <w:rPr>
-          <w:rFonts w:ascii="Times New Roman" w:eastAsia="Times New Roman" w:hAnsi="Times New Roman" w:cs="Times New Roman"/>
-          <w:kern w:val="0"/>
-          <w:lang w:val="en-US" w:eastAsia="en-GB"/>
-          <w14:ligatures w14:val="none"/>
-        </w:rPr>
-        <w:t>datasource</w:t>
-      </w:r>
-      <w:proofErr w:type="spellEnd"/>
-      <w:r>
-        <w:rPr>
-          <w:rFonts w:ascii="Times New Roman" w:eastAsia="Times New Roman" w:hAnsi="Times New Roman" w:cs="Times New Roman"/>
-          <w:kern w:val="0"/>
-          <w:lang w:val="en-US" w:eastAsia="en-GB"/>
-          <w14:ligatures w14:val="none"/>
-        </w:rPr>
-        <w:t xml:space="preserve"> switching on and </w:t>
-      </w:r>
-      <w:proofErr w:type="gramStart"/>
-      <w:r>
-        <w:rPr>
-          <w:rFonts w:ascii="Times New Roman" w:eastAsia="Times New Roman" w:hAnsi="Times New Roman" w:cs="Times New Roman"/>
-          <w:kern w:val="0"/>
-          <w:lang w:val="en-US" w:eastAsia="en-GB"/>
-          <w14:ligatures w14:val="none"/>
-        </w:rPr>
-        <w:t>off .</w:t>
-      </w:r>
-      <w:proofErr w:type="gramEnd"/>
-      <w:r>
-        <w:rPr>
-          <w:rFonts w:ascii="Times New Roman" w:eastAsia="Times New Roman" w:hAnsi="Times New Roman" w:cs="Times New Roman"/>
-          <w:kern w:val="0"/>
-          <w:lang w:val="en-US" w:eastAsia="en-GB"/>
-          <w14:ligatures w14:val="none"/>
-        </w:rPr>
-        <w:t xml:space="preserve"> The </w:t>
-      </w:r>
-      <w:proofErr w:type="spellStart"/>
-      <w:r>
-        <w:rPr>
-          <w:rFonts w:ascii="Times New Roman" w:eastAsia="Times New Roman" w:hAnsi="Times New Roman" w:cs="Times New Roman"/>
-          <w:kern w:val="0"/>
-          <w:lang w:val="en-US" w:eastAsia="en-GB"/>
-          <w14:ligatures w14:val="none"/>
-        </w:rPr>
-        <w:t>datasource</w:t>
-      </w:r>
-      <w:proofErr w:type="spellEnd"/>
-      <w:r>
-        <w:rPr>
-          <w:rFonts w:ascii="Times New Roman" w:eastAsia="Times New Roman" w:hAnsi="Times New Roman" w:cs="Times New Roman"/>
-          <w:kern w:val="0"/>
-          <w:lang w:val="en-US" w:eastAsia="en-GB"/>
-          <w14:ligatures w14:val="none"/>
-        </w:rPr>
-        <w:t xml:space="preserve"> differs from standard one with ‘</w:t>
-      </w:r>
-      <w:proofErr w:type="spellStart"/>
-      <w:r>
-        <w:rPr>
-          <w:rFonts w:ascii="Times New Roman" w:eastAsia="Times New Roman" w:hAnsi="Times New Roman" w:cs="Times New Roman"/>
-          <w:kern w:val="0"/>
-          <w:lang w:val="en-US" w:eastAsia="en-GB"/>
-          <w14:ligatures w14:val="none"/>
-        </w:rPr>
-        <w:t>url</w:t>
-      </w:r>
-      <w:proofErr w:type="spellEnd"/>
-      <w:r>
-        <w:rPr>
-          <w:rFonts w:ascii="Times New Roman" w:eastAsia="Times New Roman" w:hAnsi="Times New Roman" w:cs="Times New Roman"/>
-          <w:kern w:val="0"/>
-          <w:lang w:val="en-US" w:eastAsia="en-GB"/>
-          <w14:ligatures w14:val="none"/>
-        </w:rPr>
-        <w:t>’ address.</w:t>
-      </w:r>
-    </w:p>
-    <w:p>
-      <w:pPr>
-        <w:rPr>
-          <w:lang w:val="en-US"/>
-        </w:rPr>
-      </w:pPr>
-      <w:r>
-        <w:rPr>
-          <w:rFonts w:ascii="Times New Roman" w:eastAsia="Times New Roman" w:hAnsi="Times New Roman" w:cs="Times New Roman"/>
+        <w:t xml:space="preserve"> frames of the task application.yaml file has been updated with properties namespace ‘custom’ with stands for custom datasource switching on and off . The datasource differs from standard one with ‘url’ address.</w:t>
+      </w:r>
+    </w:p>
+    <w:p>
+      <w:pPr>
+        <w:rPr>
+          <w:lang w:val="en-US"/>
+        </w:rPr>
+      </w:pPr>
+      <w:r>
+        <w:rPr>
+          <w:rFonts w:ascii="Times New Roman" w:eastAsia="Times New Roman" w:hAnsi="Times New Roman" w:cs="Times New Roman"/>
+          <w:noProof/>
           <w:kern w:val="0"/>
           <w:lang w:val="en-US" w:eastAsia="en-GB"/>
           <w14:ligatures w14:val="none"/>
@@ -572,22 +473,12 @@
         </w:rPr>
         <w:t>“</w:t>
       </w:r>
-      <w:proofErr w:type="spellStart"/>
-      <w:proofErr w:type="gramStart"/>
-      <w:r>
-        <w:rPr>
-          <w:lang w:val="en-US"/>
-        </w:rPr>
-        <w:t>custom.datasource</w:t>
-      </w:r>
-      <w:proofErr w:type="gramEnd"/>
-      <w:r>
-        <w:rPr>
-          <w:lang w:val="en-US"/>
-        </w:rPr>
-        <w:t>.enabled</w:t>
-      </w:r>
-      <w:proofErr w:type="spellEnd"/>
+      <w:r>
+        <w:rPr>
+          <w:lang w:val="en-US"/>
+        </w:rPr>
+        <w:t>custom.datasource.enabled</w:t>
+      </w:r>
       <w:r>
         <w:rPr>
           <w:lang w:val="en-US"/>
@@ -611,83 +502,33 @@
         <w:rPr>
           <w:lang w:val="en-US"/>
         </w:rPr>
-        <w:t xml:space="preserve">Also, value injection is applied to bring custom </w:t>
-      </w:r>
-      <w:proofErr w:type="spellStart"/>
-      <w:r>
-        <w:rPr>
-          <w:lang w:val="en-US"/>
-        </w:rPr>
-        <w:t>datasource</w:t>
-      </w:r>
-      <w:proofErr w:type="spellEnd"/>
-      <w:r>
-        <w:rPr>
-          <w:lang w:val="en-US"/>
-        </w:rPr>
-        <w:t xml:space="preserve"> </w:t>
-      </w:r>
-      <w:proofErr w:type="spellStart"/>
-      <w:r>
-        <w:rPr>
-          <w:lang w:val="en-US"/>
-        </w:rPr>
-        <w:t>url</w:t>
-      </w:r>
-      <w:proofErr w:type="spellEnd"/>
-      <w:r>
-        <w:rPr>
-          <w:lang w:val="en-US"/>
-        </w:rPr>
-        <w:t xml:space="preserve"> value used for custom </w:t>
-      </w:r>
-      <w:proofErr w:type="spellStart"/>
-      <w:r>
-        <w:rPr>
-          <w:lang w:val="en-US"/>
-        </w:rPr>
-        <w:t>datasource</w:t>
-      </w:r>
-      <w:proofErr w:type="spellEnd"/>
-      <w:r>
-        <w:rPr>
-          <w:lang w:val="en-US"/>
-        </w:rPr>
-        <w:t xml:space="preserve"> bean builder.</w:t>
-      </w:r>
-    </w:p>
-    <w:p>
-      <w:pPr>
-        <w:rPr>
-          <w:lang w:val="en-US"/>
-        </w:rPr>
-      </w:pPr>
-    </w:p>
-    <w:p>
-      <w:pPr>
-        <w:rPr>
-          <w:lang w:val="en-US"/>
-        </w:rPr>
-      </w:pPr>
-      <w:r>
-        <w:rPr>
-          <w:lang w:val="en-US"/>
-        </w:rPr>
-        <w:t xml:space="preserve">Here below are screenshots from verification of running application custom </w:t>
-      </w:r>
-      <w:proofErr w:type="spellStart"/>
-      <w:r>
-        <w:rPr>
-          <w:lang w:val="en-US"/>
-        </w:rPr>
-        <w:t>datasource</w:t>
-      </w:r>
-      <w:proofErr w:type="spellEnd"/>
-      <w:r>
-        <w:rPr>
-          <w:lang w:val="en-US"/>
-        </w:rPr>
-        <w:t xml:space="preserve"> on and off states.</w:t>
+        <w:t xml:space="preserve">Also, value injection is applied to bring custom datasource </w:t>
+      </w:r>
+      <w:r>
+        <w:rPr>
+          <w:lang w:val="en-US"/>
+        </w:rPr>
+        <w:t>url value used for custom datasource bean builder.</w:t>
+      </w:r>
+    </w:p>
+    <w:p>
+      <w:pPr>
+        <w:rPr>
+          <w:lang w:val="en-US"/>
+        </w:rPr>
+      </w:pPr>
+    </w:p>
+    <w:p>
+      <w:pPr>
+        <w:rPr>
+          <w:lang w:val="en-US"/>
+        </w:rPr>
+      </w:pPr>
+      <w:r>
+        <w:rPr>
+          <w:lang w:val="en-US"/>
+        </w:rPr>
+        <w:t>Here below are screenshots from verification of running application custom datasource on and off states.</w:t>
       </w:r>
     </w:p>
     <w:p>
@@ -792,44 +633,8 @@
         <w:rPr>
           <w:lang w:val="en-US"/>
         </w:rPr>
-        <w:t xml:space="preserve">Custom </w:t>
-      </w:r>
-      <w:proofErr w:type="spellStart"/>
-      <w:r>
-        <w:rPr>
-          <w:lang w:val="en-US"/>
-        </w:rPr>
-        <w:t>Datasource</w:t>
-      </w:r>
-      <w:proofErr w:type="spellEnd"/>
-      <w:r>
-        <w:rPr>
-          <w:lang w:val="en-US"/>
-        </w:rPr>
-        <w:t xml:space="preserve"> is enabled: (</w:t>
-      </w:r>
-      <w:proofErr w:type="spellStart"/>
-      <w:r>
-        <w:rPr>
-          <w:lang w:val="en-US"/>
-        </w:rPr>
-        <w:t>url</w:t>
-      </w:r>
-      <w:proofErr w:type="spellEnd"/>
-      <w:r>
-        <w:rPr>
-          <w:lang w:val="en-US"/>
-        </w:rPr>
-        <w:t xml:space="preserve"> ends with ‘custom</w:t>
-      </w:r>
-      <w:proofErr w:type="gramStart"/>
-      <w:r>
-        <w:rPr>
-          <w:lang w:val="en-US"/>
-        </w:rPr>
-        <w:t>’ )</w:t>
-      </w:r>
-      <w:proofErr w:type="gramEnd"/>
+        <w:t>Custom Datasource is enabled: (url ends with ‘custom’ )</w:t>
+      </w:r>
     </w:p>
     <w:p>
       <w:pPr>
@@ -845,6 +650,7 @@
       <w:r>
         <w:rPr>
           <w:rFonts w:ascii="Times New Roman" w:eastAsia="Times New Roman" w:hAnsi="Times New Roman" w:cs="Times New Roman"/>
+          <w:noProof/>
           <w:kern w:val="0"/>
           <w:lang w:val="en-US" w:eastAsia="en-GB"/>
           <w14:ligatures w14:val="none"/>
@@ -916,33 +722,7 @@
         <w:rPr>
           <w:lang w:val="en-US"/>
         </w:rPr>
-        <w:t xml:space="preserve">Custom </w:t>
-      </w:r>
-      <w:proofErr w:type="spellStart"/>
-      <w:r>
-        <w:rPr>
-          <w:lang w:val="en-US"/>
-        </w:rPr>
-        <w:t>Datasource</w:t>
-      </w:r>
-      <w:proofErr w:type="spellEnd"/>
-      <w:r>
-        <w:rPr>
-          <w:lang w:val="en-US"/>
-        </w:rPr>
-        <w:t xml:space="preserve"> is </w:t>
-      </w:r>
-      <w:r>
-        <w:rPr>
-          <w:lang w:val="en-US"/>
-        </w:rPr>
-        <w:t>disabled</w:t>
-      </w:r>
-      <w:r>
-        <w:rPr>
-          <w:lang w:val="en-US"/>
-        </w:rPr>
-        <w:t>:</w:t>
+        <w:t>Custom Datasource is disabled:</w:t>
       </w:r>
     </w:p>
     <w:p>
@@ -959,6 +739,7 @@
       <w:r>
         <w:rPr>
           <w:rFonts w:ascii="Times New Roman" w:eastAsia="Times New Roman" w:hAnsi="Times New Roman" w:cs="Times New Roman"/>
+          <w:noProof/>
           <w:kern w:val="0"/>
           <w:lang w:val="en-US" w:eastAsia="en-GB"/>
           <w14:ligatures w14:val="none"/>
@@ -1016,11 +797,632 @@
         <w:pStyle w:val="ListParagraph"/>
         <w:rPr>
           <w:rFonts w:ascii="Times New Roman" w:eastAsia="Times New Roman" w:hAnsi="Times New Roman" w:cs="Times New Roman"/>
-          <w:kern w:val="0"/>
-          <w:lang w:val="en-US" w:eastAsia="en-GB"/>
-          <w14:ligatures w14:val="none"/>
-        </w:rPr>
-      </w:pPr>
+          <w:b/>
+          <w:bCs/>
+          <w:kern w:val="0"/>
+          <w:lang w:eastAsia="en-GB"/>
+          <w14:ligatures w14:val="none"/>
+        </w:rPr>
+      </w:pPr>
+      <w:r>
+        <w:rPr>
+          <w:rFonts w:ascii="Times New Roman" w:eastAsia="Times New Roman" w:hAnsi="Times New Roman" w:cs="Times New Roman"/>
+          <w:b/>
+          <w:bCs/>
+          <w:kern w:val="0"/>
+          <w:lang w:eastAsia="en-GB"/>
+          <w14:ligatures w14:val="none"/>
+        </w:rPr>
+        <w:t>Task 3 - Spring Profiles</w:t>
+      </w:r>
+    </w:p>
+    <w:p>
+      <w:pPr>
+        <w:pStyle w:val="ListParagraph"/>
+        <w:ind w:left="0"/>
+        <w:rPr>
+          <w:rFonts w:ascii="Times New Roman" w:eastAsia="Times New Roman" w:hAnsi="Times New Roman" w:cs="Times New Roman"/>
+          <w:b/>
+          <w:bCs/>
+          <w:kern w:val="0"/>
+          <w:lang w:val="en-US" w:eastAsia="en-GB"/>
+          <w14:ligatures w14:val="none"/>
+        </w:rPr>
+      </w:pPr>
+    </w:p>
+    <w:p>
+      <w:pPr>
+        <w:pStyle w:val="ListParagraph"/>
+        <w:ind w:left="0"/>
+        <w:rPr>
+          <w:rFonts w:ascii="Times New Roman" w:eastAsia="Times New Roman" w:hAnsi="Times New Roman" w:cs="Times New Roman"/>
+          <w:kern w:val="0"/>
+          <w:lang w:val="en-US" w:eastAsia="en-GB"/>
+          <w14:ligatures w14:val="none"/>
+        </w:rPr>
+      </w:pPr>
+      <w:r>
+        <w:rPr>
+          <w:rFonts w:ascii="Times New Roman" w:eastAsia="Times New Roman" w:hAnsi="Times New Roman" w:cs="Times New Roman"/>
+          <w:kern w:val="0"/>
+          <w:lang w:val="en-US" w:eastAsia="en-GB"/>
+          <w14:ligatures w14:val="none"/>
+        </w:rPr>
+        <w:t xml:space="preserve">There </w:t>
+      </w:r>
+      <w:r>
+        <w:rPr>
+          <w:rFonts w:ascii="Times New Roman" w:eastAsia="Times New Roman" w:hAnsi="Times New Roman" w:cs="Times New Roman"/>
+          <w:kern w:val="0"/>
+          <w:lang w:val="en-US" w:eastAsia="en-GB"/>
+          <w14:ligatures w14:val="none"/>
+        </w:rPr>
+        <w:t>were two profiles added to application:</w:t>
+      </w:r>
+    </w:p>
+    <w:p>
+      <w:pPr>
+        <w:pStyle w:val="ListParagraph"/>
+        <w:numPr>
+          <w:ilvl w:val="0"/>
+          <w:numId w:val="3"/>
+        </w:numPr>
+        <w:rPr>
+          <w:rFonts w:ascii="Times New Roman" w:eastAsia="Times New Roman" w:hAnsi="Times New Roman" w:cs="Times New Roman"/>
+          <w:kern w:val="0"/>
+          <w:lang w:val="en-US" w:eastAsia="en-GB"/>
+          <w14:ligatures w14:val="none"/>
+        </w:rPr>
+      </w:pPr>
+      <w:r>
+        <w:rPr>
+          <w:rFonts w:ascii="Times New Roman" w:eastAsia="Times New Roman" w:hAnsi="Times New Roman" w:cs="Times New Roman"/>
+          <w:kern w:val="0"/>
+          <w:lang w:val="en-US" w:eastAsia="en-GB"/>
+          <w14:ligatures w14:val="none"/>
+        </w:rPr>
+        <w:t>local</w:t>
+      </w:r>
+    </w:p>
+    <w:p>
+      <w:pPr>
+        <w:pStyle w:val="ListParagraph"/>
+        <w:numPr>
+          <w:ilvl w:val="0"/>
+          <w:numId w:val="3"/>
+        </w:numPr>
+        <w:rPr>
+          <w:rFonts w:ascii="Times New Roman" w:eastAsia="Times New Roman" w:hAnsi="Times New Roman" w:cs="Times New Roman"/>
+          <w:kern w:val="0"/>
+          <w:lang w:val="en-US" w:eastAsia="en-GB"/>
+          <w14:ligatures w14:val="none"/>
+        </w:rPr>
+      </w:pPr>
+      <w:r>
+        <w:rPr>
+          <w:rFonts w:ascii="Times New Roman" w:eastAsia="Times New Roman" w:hAnsi="Times New Roman" w:cs="Times New Roman"/>
+          <w:kern w:val="0"/>
+          <w:lang w:val="en-US" w:eastAsia="en-GB"/>
+          <w14:ligatures w14:val="none"/>
+        </w:rPr>
+        <w:t>dev</w:t>
+      </w:r>
+    </w:p>
+    <w:p>
+      <w:pPr>
+        <w:rPr>
+          <w:rFonts w:ascii="Times New Roman" w:eastAsia="Times New Roman" w:hAnsi="Times New Roman" w:cs="Times New Roman"/>
+          <w:kern w:val="0"/>
+          <w:lang w:val="en-US" w:eastAsia="en-GB"/>
+          <w14:ligatures w14:val="none"/>
+        </w:rPr>
+      </w:pPr>
+      <w:r>
+        <w:rPr>
+          <w:rFonts w:ascii="Times New Roman" w:eastAsia="Times New Roman" w:hAnsi="Times New Roman" w:cs="Times New Roman"/>
+          <w:kern w:val="0"/>
+          <w:lang w:val="en-US" w:eastAsia="en-GB"/>
+          <w14:ligatures w14:val="none"/>
+        </w:rPr>
+        <w:drawing>
+          <wp:inline distT="0" distB="0" distL="0" distR="0" wp14:anchorId="5B8204BD" wp14:editId="25FCA226">
+            <wp:extent cx="2743200" cy="2159000"/>
+            <wp:effectExtent l="0" t="0" r="0" b="0"/>
+            <wp:docPr id="1171419995" name="Picture 1"/>
+            <wp:cNvGraphicFramePr>
+              <a:graphicFrameLocks xmlns:a="http://schemas.openxmlformats.org/drawingml/2006/main" noChangeAspect="1"/>
+            </wp:cNvGraphicFramePr>
+            <a:graphic xmlns:a="http://schemas.openxmlformats.org/drawingml/2006/main">
+              <a:graphicData uri="http://schemas.openxmlformats.org/drawingml/2006/picture">
+                <pic:pic xmlns:pic="http://schemas.openxmlformats.org/drawingml/2006/picture">
+                  <pic:nvPicPr>
+                    <pic:cNvPr id="1171419995" name=""/>
+                    <pic:cNvPicPr/>
+                  </pic:nvPicPr>
+                  <pic:blipFill>
+                    <a:blip r:embed="rId9"/>
+                    <a:stretch>
+                      <a:fillRect/>
+                    </a:stretch>
+                  </pic:blipFill>
+                  <pic:spPr>
+                    <a:xfrm>
+                      <a:off x="0" y="0"/>
+                      <a:ext cx="2743200" cy="2159000"/>
+                    </a:xfrm>
+                    <a:prstGeom prst="rect">
+                      <a:avLst/>
+                    </a:prstGeom>
+                  </pic:spPr>
+                </pic:pic>
+              </a:graphicData>
+            </a:graphic>
+          </wp:inline>
+        </w:drawing>
+      </w:r>
+      <w:r>
+        <w:rPr>
+          <w:rFonts w:ascii="Times New Roman" w:eastAsia="Times New Roman" w:hAnsi="Times New Roman" w:cs="Times New Roman"/>
+          <w:kern w:val="0"/>
+          <w:lang w:val="en-US" w:eastAsia="en-GB"/>
+          <w14:ligatures w14:val="none"/>
+        </w:rPr>
+        <w:t xml:space="preserve"> </w:t>
+      </w:r>
+      <w:r>
+        <w:rPr>
+          <w:rFonts w:ascii="Times New Roman" w:eastAsia="Times New Roman" w:hAnsi="Times New Roman" w:cs="Times New Roman"/>
+          <w:kern w:val="0"/>
+          <w:lang w:val="en-US" w:eastAsia="en-GB"/>
+          <w14:ligatures w14:val="none"/>
+        </w:rPr>
+        <w:drawing>
+          <wp:inline distT="0" distB="0" distL="0" distR="0" wp14:anchorId="142845A3" wp14:editId="5D096BF1">
+            <wp:extent cx="2443861" cy="2163418"/>
+            <wp:effectExtent l="0" t="0" r="0" b="0"/>
+            <wp:docPr id="619242172" name="Picture 1" descr="A screenshot of a computer&#10;&#10;Description automatically generated"/>
+            <wp:cNvGraphicFramePr>
+              <a:graphicFrameLocks xmlns:a="http://schemas.openxmlformats.org/drawingml/2006/main" noChangeAspect="1"/>
+            </wp:cNvGraphicFramePr>
+            <a:graphic xmlns:a="http://schemas.openxmlformats.org/drawingml/2006/main">
+              <a:graphicData uri="http://schemas.openxmlformats.org/drawingml/2006/picture">
+                <pic:pic xmlns:pic="http://schemas.openxmlformats.org/drawingml/2006/picture">
+                  <pic:nvPicPr>
+                    <pic:cNvPr id="619242172" name="Picture 1" descr="A screenshot of a computer&#10;&#10;Description automatically generated"/>
+                    <pic:cNvPicPr/>
+                  </pic:nvPicPr>
+                  <pic:blipFill>
+                    <a:blip r:embed="rId10"/>
+                    <a:stretch>
+                      <a:fillRect/>
+                    </a:stretch>
+                  </pic:blipFill>
+                  <pic:spPr>
+                    <a:xfrm>
+                      <a:off x="0" y="0"/>
+                      <a:ext cx="2449245" cy="2168184"/>
+                    </a:xfrm>
+                    <a:prstGeom prst="rect">
+                      <a:avLst/>
+                    </a:prstGeom>
+                  </pic:spPr>
+                </pic:pic>
+              </a:graphicData>
+            </a:graphic>
+          </wp:inline>
+        </w:drawing>
+      </w:r>
+    </w:p>
+    <w:p>
+      <w:pPr>
+        <w:rPr>
+          <w:rFonts w:ascii="Times New Roman" w:eastAsia="Times New Roman" w:hAnsi="Times New Roman" w:cs="Times New Roman"/>
+          <w:kern w:val="0"/>
+          <w:lang w:val="en-US" w:eastAsia="en-GB"/>
+          <w14:ligatures w14:val="none"/>
+        </w:rPr>
+      </w:pPr>
+    </w:p>
+    <w:p>
+      <w:pPr>
+        <w:rPr>
+          <w:rFonts w:ascii="Times New Roman" w:eastAsia="Times New Roman" w:hAnsi="Times New Roman" w:cs="Times New Roman"/>
+          <w:kern w:val="0"/>
+          <w:lang w:val="en-US" w:eastAsia="en-GB"/>
+          <w14:ligatures w14:val="none"/>
+        </w:rPr>
+      </w:pPr>
+      <w:r>
+        <w:rPr>
+          <w:rFonts w:ascii="Times New Roman" w:eastAsia="Times New Roman" w:hAnsi="Times New Roman" w:cs="Times New Roman"/>
+          <w:kern w:val="0"/>
+          <w:lang w:val="en-US" w:eastAsia="en-GB"/>
+          <w14:ligatures w14:val="none"/>
+        </w:rPr>
+        <w:t>Once gradle is used it’s simple to enhance bootRun task to accept spring active profile.</w:t>
+      </w:r>
+    </w:p>
+    <w:p>
+      <w:pPr>
+        <w:rPr>
+          <w:rFonts w:ascii="Times New Roman" w:eastAsia="Times New Roman" w:hAnsi="Times New Roman" w:cs="Times New Roman"/>
+          <w:kern w:val="0"/>
+          <w:lang w:val="en-US" w:eastAsia="en-GB"/>
+          <w14:ligatures w14:val="none"/>
+        </w:rPr>
+      </w:pPr>
+      <w:r>
+        <w:rPr>
+          <w:rFonts w:ascii="Times New Roman" w:eastAsia="Times New Roman" w:hAnsi="Times New Roman" w:cs="Times New Roman"/>
+          <w:kern w:val="0"/>
+          <w:lang w:val="en-US" w:eastAsia="en-GB"/>
+          <w14:ligatures w14:val="none"/>
+        </w:rPr>
+        <w:t>Using correspondent argument in gradle bootRun command we can easily switch among profiles:</w:t>
+      </w:r>
+    </w:p>
+    <w:p>
+      <w:pPr>
+        <w:rPr>
+          <w:rFonts w:ascii="Times New Roman" w:eastAsia="Times New Roman" w:hAnsi="Times New Roman" w:cs="Times New Roman"/>
+          <w:kern w:val="0"/>
+          <w:lang w:val="en-US" w:eastAsia="en-GB"/>
+          <w14:ligatures w14:val="none"/>
+        </w:rPr>
+      </w:pPr>
+      <w:r>
+        <w:rPr>
+          <w:rFonts w:ascii="Times New Roman" w:eastAsia="Times New Roman" w:hAnsi="Times New Roman" w:cs="Times New Roman"/>
+          <w:kern w:val="0"/>
+          <w:lang w:val="en-US" w:eastAsia="en-GB"/>
+          <w14:ligatures w14:val="none"/>
+        </w:rPr>
+        <w:drawing>
+          <wp:inline distT="0" distB="0" distL="0" distR="0" wp14:anchorId="7DFF3066" wp14:editId="6C8AE626">
+            <wp:extent cx="3902969" cy="2504661"/>
+            <wp:effectExtent l="0" t="0" r="0" b="0"/>
+            <wp:docPr id="1975176883" name="Picture 1" descr="A screenshot of a computer&#10;&#10;Description automatically generated"/>
+            <wp:cNvGraphicFramePr>
+              <a:graphicFrameLocks xmlns:a="http://schemas.openxmlformats.org/drawingml/2006/main" noChangeAspect="1"/>
+            </wp:cNvGraphicFramePr>
+            <a:graphic xmlns:a="http://schemas.openxmlformats.org/drawingml/2006/main">
+              <a:graphicData uri="http://schemas.openxmlformats.org/drawingml/2006/picture">
+                <pic:pic xmlns:pic="http://schemas.openxmlformats.org/drawingml/2006/picture">
+                  <pic:nvPicPr>
+                    <pic:cNvPr id="1975176883" name="Picture 1" descr="A screenshot of a computer&#10;&#10;Description automatically generated"/>
+                    <pic:cNvPicPr/>
+                  </pic:nvPicPr>
+                  <pic:blipFill>
+                    <a:blip r:embed="rId11"/>
+                    <a:stretch>
+                      <a:fillRect/>
+                    </a:stretch>
+                  </pic:blipFill>
+                  <pic:spPr>
+                    <a:xfrm>
+                      <a:off x="0" y="0"/>
+                      <a:ext cx="3909776" cy="2509029"/>
+                    </a:xfrm>
+                    <a:prstGeom prst="rect">
+                      <a:avLst/>
+                    </a:prstGeom>
+                  </pic:spPr>
+                </pic:pic>
+              </a:graphicData>
+            </a:graphic>
+          </wp:inline>
+        </w:drawing>
+      </w:r>
+    </w:p>
+    <w:p>
+      <w:pPr>
+        <w:rPr>
+          <w:rFonts w:ascii="Times New Roman" w:eastAsia="Times New Roman" w:hAnsi="Times New Roman" w:cs="Times New Roman"/>
+          <w:kern w:val="0"/>
+          <w:lang w:val="en-US" w:eastAsia="en-GB"/>
+          <w14:ligatures w14:val="none"/>
+        </w:rPr>
+      </w:pPr>
+      <w:r>
+        <w:rPr>
+          <w:rFonts w:ascii="Times New Roman" w:eastAsia="Times New Roman" w:hAnsi="Times New Roman" w:cs="Times New Roman"/>
+          <w:kern w:val="0"/>
+          <w:lang w:val="en-US" w:eastAsia="en-GB"/>
+          <w14:ligatures w14:val="none"/>
+        </w:rPr>
+        <w:t>After run with provided argument we get the following log at Spring Boot Application start:</w:t>
+      </w:r>
+    </w:p>
+    <w:p>
+      <w:pPr>
+        <w:rPr>
+          <w:rFonts w:ascii="Times New Roman" w:eastAsia="Times New Roman" w:hAnsi="Times New Roman" w:cs="Times New Roman"/>
+          <w:kern w:val="0"/>
+          <w:lang w:val="en-US" w:eastAsia="en-GB"/>
+          <w14:ligatures w14:val="none"/>
+        </w:rPr>
+      </w:pPr>
+      <w:r>
+        <w:rPr>
+          <w:rFonts w:ascii="Times New Roman" w:eastAsia="Times New Roman" w:hAnsi="Times New Roman" w:cs="Times New Roman"/>
+          <w:kern w:val="0"/>
+          <w:lang w:val="en-US" w:eastAsia="en-GB"/>
+          <w14:ligatures w14:val="none"/>
+        </w:rPr>
+        <w:lastRenderedPageBreak/>
+        <w:t xml:space="preserve"> </w:t>
+      </w:r>
+      <w:r>
+        <w:rPr>
+          <w:rFonts w:ascii="Times New Roman" w:eastAsia="Times New Roman" w:hAnsi="Times New Roman" w:cs="Times New Roman"/>
+          <w:kern w:val="0"/>
+          <w:lang w:val="en-US" w:eastAsia="en-GB"/>
+          <w14:ligatures w14:val="none"/>
+        </w:rPr>
+        <w:drawing>
+          <wp:inline distT="0" distB="0" distL="0" distR="0" wp14:anchorId="155BF85A" wp14:editId="799D77A5">
+            <wp:extent cx="8494643" cy="7137913"/>
+            <wp:effectExtent l="0" t="0" r="1905" b="0"/>
+            <wp:docPr id="1100803236" name="Picture 1" descr="A screenshot of a computer&#10;&#10;Description automatically generated"/>
+            <wp:cNvGraphicFramePr>
+              <a:graphicFrameLocks xmlns:a="http://schemas.openxmlformats.org/drawingml/2006/main" noChangeAspect="1"/>
+            </wp:cNvGraphicFramePr>
+            <a:graphic xmlns:a="http://schemas.openxmlformats.org/drawingml/2006/main">
+              <a:graphicData uri="http://schemas.openxmlformats.org/drawingml/2006/picture">
+                <pic:pic xmlns:pic="http://schemas.openxmlformats.org/drawingml/2006/picture">
+                  <pic:nvPicPr>
+                    <pic:cNvPr id="1100803236" name="Picture 1" descr="A screenshot of a computer&#10;&#10;Description automatically generated"/>
+                    <pic:cNvPicPr/>
+                  </pic:nvPicPr>
+                  <pic:blipFill>
+                    <a:blip r:embed="rId12"/>
+                    <a:stretch>
+                      <a:fillRect/>
+                    </a:stretch>
+                  </pic:blipFill>
+                  <pic:spPr>
+                    <a:xfrm>
+                      <a:off x="0" y="0"/>
+                      <a:ext cx="8524950" cy="7163380"/>
+                    </a:xfrm>
+                    <a:prstGeom prst="rect">
+                      <a:avLst/>
+                    </a:prstGeom>
+                  </pic:spPr>
+                </pic:pic>
+              </a:graphicData>
+            </a:graphic>
+          </wp:inline>
+        </w:drawing>
+      </w:r>
+    </w:p>
+    <w:p>
+      <w:pPr>
+        <w:rPr>
+          <w:rFonts w:ascii="Times New Roman" w:eastAsia="Times New Roman" w:hAnsi="Times New Roman" w:cs="Times New Roman"/>
+          <w:kern w:val="0"/>
+          <w:lang w:val="en-US" w:eastAsia="en-GB"/>
+          <w14:ligatures w14:val="none"/>
+        </w:rPr>
+      </w:pPr>
+      <w:r>
+        <w:rPr>
+          <w:rFonts w:ascii="Times New Roman" w:eastAsia="Times New Roman" w:hAnsi="Times New Roman" w:cs="Times New Roman"/>
+          <w:kern w:val="0"/>
+          <w:lang w:val="en-US" w:eastAsia="en-GB"/>
+          <w14:ligatures w14:val="none"/>
+        </w:rPr>
+        <w:lastRenderedPageBreak/>
+        <w:t>Having change active profile from local to dev:</w:t>
+      </w:r>
+    </w:p>
+    <w:p>
+      <w:pPr>
+        <w:rPr>
+          <w:rFonts w:ascii="Times New Roman" w:eastAsia="Times New Roman" w:hAnsi="Times New Roman" w:cs="Times New Roman"/>
+          <w:kern w:val="0"/>
+          <w:lang w:val="en-US" w:eastAsia="en-GB"/>
+          <w14:ligatures w14:val="none"/>
+        </w:rPr>
+      </w:pPr>
+    </w:p>
+    <w:p>
+      <w:pPr>
+        <w:rPr>
+          <w:rFonts w:ascii="Times New Roman" w:eastAsia="Times New Roman" w:hAnsi="Times New Roman" w:cs="Times New Roman"/>
+          <w:kern w:val="0"/>
+          <w:lang w:val="en-US" w:eastAsia="en-GB"/>
+          <w14:ligatures w14:val="none"/>
+        </w:rPr>
+      </w:pPr>
+      <w:r>
+        <w:rPr>
+          <w:rFonts w:ascii="Times New Roman" w:eastAsia="Times New Roman" w:hAnsi="Times New Roman" w:cs="Times New Roman"/>
+          <w:kern w:val="0"/>
+          <w:lang w:val="en-US" w:eastAsia="en-GB"/>
+          <w14:ligatures w14:val="none"/>
+        </w:rPr>
+        <w:drawing>
+          <wp:inline distT="0" distB="0" distL="0" distR="0" wp14:anchorId="48C09033" wp14:editId="6AAF2AB9">
+            <wp:extent cx="2551043" cy="1703905"/>
+            <wp:effectExtent l="0" t="0" r="1905" b="0"/>
+            <wp:docPr id="1493366938" name="Picture 1" descr="A screenshot of a computer&#10;&#10;Description automatically generated"/>
+            <wp:cNvGraphicFramePr>
+              <a:graphicFrameLocks xmlns:a="http://schemas.openxmlformats.org/drawingml/2006/main" noChangeAspect="1"/>
+            </wp:cNvGraphicFramePr>
+            <a:graphic xmlns:a="http://schemas.openxmlformats.org/drawingml/2006/main">
+              <a:graphicData uri="http://schemas.openxmlformats.org/drawingml/2006/picture">
+                <pic:pic xmlns:pic="http://schemas.openxmlformats.org/drawingml/2006/picture">
+                  <pic:nvPicPr>
+                    <pic:cNvPr id="1493366938" name="Picture 1" descr="A screenshot of a computer&#10;&#10;Description automatically generated"/>
+                    <pic:cNvPicPr/>
+                  </pic:nvPicPr>
+                  <pic:blipFill>
+                    <a:blip r:embed="rId13"/>
+                    <a:stretch>
+                      <a:fillRect/>
+                    </a:stretch>
+                  </pic:blipFill>
+                  <pic:spPr>
+                    <a:xfrm>
+                      <a:off x="0" y="0"/>
+                      <a:ext cx="2555945" cy="1707179"/>
+                    </a:xfrm>
+                    <a:prstGeom prst="rect">
+                      <a:avLst/>
+                    </a:prstGeom>
+                  </pic:spPr>
+                </pic:pic>
+              </a:graphicData>
+            </a:graphic>
+          </wp:inline>
+        </w:drawing>
+      </w:r>
+      <w:r>
+        <w:rPr>
+          <w:rFonts w:ascii="Times New Roman" w:eastAsia="Times New Roman" w:hAnsi="Times New Roman" w:cs="Times New Roman"/>
+          <w:kern w:val="0"/>
+          <w:lang w:val="en-US" w:eastAsia="en-GB"/>
+          <w14:ligatures w14:val="none"/>
+        </w:rPr>
+        <w:t xml:space="preserve"> After execute bootRun command with pointed dev profile we get the following log:</w:t>
+      </w:r>
+    </w:p>
+    <w:p>
+      <w:pPr>
+        <w:rPr>
+          <w:rFonts w:ascii="Times New Roman" w:eastAsia="Times New Roman" w:hAnsi="Times New Roman" w:cs="Times New Roman"/>
+          <w:kern w:val="0"/>
+          <w:lang w:val="en-US" w:eastAsia="en-GB"/>
+          <w14:ligatures w14:val="none"/>
+        </w:rPr>
+      </w:pPr>
+      <w:r>
+        <w:rPr>
+          <w:rFonts w:ascii="Times New Roman" w:eastAsia="Times New Roman" w:hAnsi="Times New Roman" w:cs="Times New Roman"/>
+          <w:kern w:val="0"/>
+          <w:lang w:val="en-US" w:eastAsia="en-GB"/>
+          <w14:ligatures w14:val="none"/>
+        </w:rPr>
+        <w:drawing>
+          <wp:inline distT="0" distB="0" distL="0" distR="0" wp14:anchorId="4E47C820" wp14:editId="1BD549FA">
+            <wp:extent cx="5373757" cy="4915671"/>
+            <wp:effectExtent l="0" t="0" r="0" b="0"/>
+            <wp:docPr id="64482551" name="Picture 1" descr="A screenshot of a computer&#10;&#10;Description automatically generated"/>
+            <wp:cNvGraphicFramePr>
+              <a:graphicFrameLocks xmlns:a="http://schemas.openxmlformats.org/drawingml/2006/main" noChangeAspect="1"/>
+            </wp:cNvGraphicFramePr>
+            <a:graphic xmlns:a="http://schemas.openxmlformats.org/drawingml/2006/main">
+              <a:graphicData uri="http://schemas.openxmlformats.org/drawingml/2006/picture">
+                <pic:pic xmlns:pic="http://schemas.openxmlformats.org/drawingml/2006/picture">
+                  <pic:nvPicPr>
+                    <pic:cNvPr id="64482551" name="Picture 1" descr="A screenshot of a computer&#10;&#10;Description automatically generated"/>
+                    <pic:cNvPicPr/>
+                  </pic:nvPicPr>
+                  <pic:blipFill>
+                    <a:blip r:embed="rId14"/>
+                    <a:stretch>
+                      <a:fillRect/>
+                    </a:stretch>
+                  </pic:blipFill>
+                  <pic:spPr>
+                    <a:xfrm>
+                      <a:off x="0" y="0"/>
+                      <a:ext cx="5377110" cy="4918738"/>
+                    </a:xfrm>
+                    <a:prstGeom prst="rect">
+                      <a:avLst/>
+                    </a:prstGeom>
+                  </pic:spPr>
+                </pic:pic>
+              </a:graphicData>
+            </a:graphic>
+          </wp:inline>
+        </w:drawing>
+      </w:r>
+    </w:p>
+    <w:p>
+      <w:pPr>
+        <w:rPr>
+          <w:rFonts w:ascii="Times New Roman" w:eastAsia="Times New Roman" w:hAnsi="Times New Roman" w:cs="Times New Roman"/>
+          <w:kern w:val="0"/>
+          <w:lang w:val="en-US" w:eastAsia="en-GB"/>
+          <w14:ligatures w14:val="none"/>
+        </w:rPr>
+      </w:pPr>
+    </w:p>
+    <w:p>
+      <w:pPr>
+        <w:rPr>
+          <w:rFonts w:ascii="Times New Roman" w:eastAsia="Times New Roman" w:hAnsi="Times New Roman" w:cs="Times New Roman"/>
+          <w:kern w:val="0"/>
+          <w:lang w:val="en-US" w:eastAsia="en-GB"/>
+          <w14:ligatures w14:val="none"/>
+        </w:rPr>
+      </w:pPr>
+      <w:r>
+        <w:rPr>
+          <w:rFonts w:ascii="Times New Roman" w:eastAsia="Times New Roman" w:hAnsi="Times New Roman" w:cs="Times New Roman"/>
+          <w:kern w:val="0"/>
+          <w:lang w:val="en-US" w:eastAsia="en-GB"/>
+          <w14:ligatures w14:val="none"/>
+        </w:rPr>
+        <w:lastRenderedPageBreak/>
+        <w:t>Having supplied tests class with own profile ‘test’, we can run tests with pointing of active profile and database connection will be utilized from the profile:</w:t>
+      </w:r>
+    </w:p>
+    <w:p>
+      <w:pPr>
+        <w:rPr>
+          <w:rFonts w:ascii="Times New Roman" w:eastAsia="Times New Roman" w:hAnsi="Times New Roman" w:cs="Times New Roman"/>
+          <w:kern w:val="0"/>
+          <w:lang w:val="en-US" w:eastAsia="en-GB"/>
+          <w14:ligatures w14:val="none"/>
+        </w:rPr>
+      </w:pPr>
+      <w:r>
+        <w:rPr>
+          <w:rFonts w:ascii="Times New Roman" w:eastAsia="Times New Roman" w:hAnsi="Times New Roman" w:cs="Times New Roman"/>
+          <w:kern w:val="0"/>
+          <w:lang w:val="en-US" w:eastAsia="en-GB"/>
+          <w14:ligatures w14:val="none"/>
+        </w:rPr>
+        <w:drawing>
+          <wp:inline distT="0" distB="0" distL="0" distR="0" wp14:anchorId="51847CF3" wp14:editId="5B49FE28">
+            <wp:extent cx="9548191" cy="5852867"/>
+            <wp:effectExtent l="0" t="0" r="2540" b="1905"/>
+            <wp:docPr id="1582946498" name="Picture 1" descr="A screenshot of a computer&#10;&#10;Description automatically generated"/>
+            <wp:cNvGraphicFramePr>
+              <a:graphicFrameLocks xmlns:a="http://schemas.openxmlformats.org/drawingml/2006/main" noChangeAspect="1"/>
+            </wp:cNvGraphicFramePr>
+            <a:graphic xmlns:a="http://schemas.openxmlformats.org/drawingml/2006/main">
+              <a:graphicData uri="http://schemas.openxmlformats.org/drawingml/2006/picture">
+                <pic:pic xmlns:pic="http://schemas.openxmlformats.org/drawingml/2006/picture">
+                  <pic:nvPicPr>
+                    <pic:cNvPr id="1582946498" name="Picture 1" descr="A screenshot of a computer&#10;&#10;Description automatically generated"/>
+                    <pic:cNvPicPr/>
+                  </pic:nvPicPr>
+                  <pic:blipFill>
+                    <a:blip r:embed="rId15"/>
+                    <a:stretch>
+                      <a:fillRect/>
+                    </a:stretch>
+                  </pic:blipFill>
+                  <pic:spPr>
+                    <a:xfrm>
+                      <a:off x="0" y="0"/>
+                      <a:ext cx="9557671" cy="5858678"/>
+                    </a:xfrm>
+                    <a:prstGeom prst="rect">
+                      <a:avLst/>
+                    </a:prstGeom>
+                  </pic:spPr>
+                </pic:pic>
+              </a:graphicData>
+            </a:graphic>
+          </wp:inline>
+        </w:drawing>
+      </w:r>
     </w:p>
     <w:sectPr>
       <w:pgSz w:w="16838" w:h="11906" w:orient="landscape"/>
@@ -1124,6 +1526,95 @@
     </w:lvl>
   </w:abstractNum>
   <w:abstractNum w:abstractNumId="1" w15:restartNumberingAfterBreak="0">
+    <w:nsid w:val="6A812B2D"/>
+    <w:multiLevelType w:val="hybridMultilevel"/>
+    <w:tmpl w:val="BBF424AA"/>
+    <w:lvl w:ilvl="0" w:tplc="0809000F">
+      <w:start w:val="1"/>
+      <w:numFmt w:val="decimal"/>
+      <w:lvlText w:val="%1."/>
+      <w:lvlJc w:val="left"/>
+      <w:pPr>
+        <w:ind w:left="720" w:hanging="360"/>
+      </w:pPr>
+      <w:rPr>
+        <w:rFonts w:hint="default"/>
+      </w:rPr>
+    </w:lvl>
+    <w:lvl w:ilvl="1" w:tplc="08090019" w:tentative="1">
+      <w:start w:val="1"/>
+      <w:numFmt w:val="lowerLetter"/>
+      <w:lvlText w:val="%2."/>
+      <w:lvlJc w:val="left"/>
+      <w:pPr>
+        <w:ind w:left="1440" w:hanging="360"/>
+      </w:pPr>
+    </w:lvl>
+    <w:lvl w:ilvl="2" w:tplc="0809001B" w:tentative="1">
+      <w:start w:val="1"/>
+      <w:numFmt w:val="lowerRoman"/>
+      <w:lvlText w:val="%3."/>
+      <w:lvlJc w:val="right"/>
+      <w:pPr>
+        <w:ind w:left="2160" w:hanging="180"/>
+      </w:pPr>
+    </w:lvl>
+    <w:lvl w:ilvl="3" w:tplc="0809000F" w:tentative="1">
+      <w:start w:val="1"/>
+      <w:numFmt w:val="decimal"/>
+      <w:lvlText w:val="%4."/>
+      <w:lvlJc w:val="left"/>
+      <w:pPr>
+        <w:ind w:left="2880" w:hanging="360"/>
+      </w:pPr>
+    </w:lvl>
+    <w:lvl w:ilvl="4" w:tplc="08090019" w:tentative="1">
+      <w:start w:val="1"/>
+      <w:numFmt w:val="lowerLetter"/>
+      <w:lvlText w:val="%5."/>
+      <w:lvlJc w:val="left"/>
+      <w:pPr>
+        <w:ind w:left="3600" w:hanging="360"/>
+      </w:pPr>
+    </w:lvl>
+    <w:lvl w:ilvl="5" w:tplc="0809001B" w:tentative="1">
+      <w:start w:val="1"/>
+      <w:numFmt w:val="lowerRoman"/>
+      <w:lvlText w:val="%6."/>
+      <w:lvlJc w:val="right"/>
+      <w:pPr>
+        <w:ind w:left="4320" w:hanging="180"/>
+      </w:pPr>
+    </w:lvl>
+    <w:lvl w:ilvl="6" w:tplc="0809000F" w:tentative="1">
+      <w:start w:val="1"/>
+      <w:numFmt w:val="decimal"/>
+      <w:lvlText w:val="%7."/>
+      <w:lvlJc w:val="left"/>
+      <w:pPr>
+        <w:ind w:left="5040" w:hanging="360"/>
+      </w:pPr>
+    </w:lvl>
+    <w:lvl w:ilvl="7" w:tplc="08090019" w:tentative="1">
+      <w:start w:val="1"/>
+      <w:numFmt w:val="lowerLetter"/>
+      <w:lvlText w:val="%8."/>
+      <w:lvlJc w:val="left"/>
+      <w:pPr>
+        <w:ind w:left="5760" w:hanging="360"/>
+      </w:pPr>
+    </w:lvl>
+    <w:lvl w:ilvl="8" w:tplc="0809001B" w:tentative="1">
+      <w:start w:val="1"/>
+      <w:numFmt w:val="lowerRoman"/>
+      <w:lvlText w:val="%9."/>
+      <w:lvlJc w:val="right"/>
+      <w:pPr>
+        <w:ind w:left="6480" w:hanging="180"/>
+      </w:pPr>
+    </w:lvl>
+  </w:abstractNum>
+  <w:abstractNum w:abstractNumId="2" w15:restartNumberingAfterBreak="0">
     <w:nsid w:val="6FEC0F13"/>
     <w:multiLevelType w:val="hybridMultilevel"/>
     <w:tmpl w:val="2DE0508E"/>
@@ -1213,10 +1704,13 @@
     </w:lvl>
   </w:abstractNum>
   <w:num w:numId="1" w16cid:durableId="1586960942">
-    <w:abstractNumId w:val="1"/>
+    <w:abstractNumId w:val="2"/>
   </w:num>
   <w:num w:numId="2" w16cid:durableId="1647397676">
     <w:abstractNumId w:val="0"/>
+  </w:num>
+  <w:num w:numId="3" w16cid:durableId="65343404">
+    <w:abstractNumId w:val="1"/>
   </w:num>
 </w:numbering>
 </file>

</xml_diff>